<commit_message>
comentarios en informe y avances en el documento de entrega
</commit_message>
<xml_diff>
--- a/Documentacion/Carballo-Demicheli BD2 Lab2.docx
+++ b/Documentacion/Carballo-Demicheli BD2 Lab2.docx
@@ -1734,7 +1734,7 @@
             </w:rPr>
             <w:fldChar w:fldCharType="separate"/>
           </w:r>
-          <w:hyperlink w:anchor="_Toc310448534" w:history="1">
+          <w:hyperlink w:anchor="_Toc310451723" w:history="1">
             <w:r>
               <w:rPr>
                 <w:rStyle w:val="Hipervnculo"/>
@@ -1762,7 +1762,7 @@
                 <w:noProof/>
                 <w:webHidden/>
               </w:rPr>
-              <w:instrText xml:space="preserve"> PAGEREF _Toc310448534 \h </w:instrText>
+              <w:instrText xml:space="preserve"> PAGEREF _Toc310451723 \h </w:instrText>
             </w:r>
             <w:r>
               <w:rPr>
@@ -1804,7 +1804,7 @@
               <w:noProof/>
             </w:rPr>
           </w:pPr>
-          <w:hyperlink w:anchor="_Toc310448535" w:history="1">
+          <w:hyperlink w:anchor="_Toc310451724" w:history="1">
             <w:r>
               <w:rPr>
                 <w:rStyle w:val="Hipervnculo"/>
@@ -1832,7 +1832,7 @@
                 <w:noProof/>
                 <w:webHidden/>
               </w:rPr>
-              <w:instrText xml:space="preserve"> PAGEREF _Toc310448535 \h </w:instrText>
+              <w:instrText xml:space="preserve"> PAGEREF _Toc310451724 \h </w:instrText>
             </w:r>
             <w:r>
               <w:rPr>
@@ -1874,7 +1874,7 @@
               <w:noProof/>
             </w:rPr>
           </w:pPr>
-          <w:hyperlink w:anchor="_Toc310448536" w:history="1">
+          <w:hyperlink w:anchor="_Toc310451725" w:history="1">
             <w:r>
               <w:rPr>
                 <w:rStyle w:val="Hipervnculo"/>
@@ -1902,7 +1902,7 @@
                 <w:noProof/>
                 <w:webHidden/>
               </w:rPr>
-              <w:instrText xml:space="preserve"> PAGEREF _Toc310448536 \h </w:instrText>
+              <w:instrText xml:space="preserve"> PAGEREF _Toc310451725 \h </w:instrText>
             </w:r>
             <w:r>
               <w:rPr>
@@ -1944,7 +1944,7 @@
               <w:noProof/>
             </w:rPr>
           </w:pPr>
-          <w:hyperlink w:anchor="_Toc310448537" w:history="1">
+          <w:hyperlink w:anchor="_Toc310451726" w:history="1">
             <w:r>
               <w:rPr>
                 <w:rStyle w:val="Hipervnculo"/>
@@ -1972,7 +1972,7 @@
                 <w:noProof/>
                 <w:webHidden/>
               </w:rPr>
-              <w:instrText xml:space="preserve"> PAGEREF _Toc310448537 \h </w:instrText>
+              <w:instrText xml:space="preserve"> PAGEREF _Toc310451726 \h </w:instrText>
             </w:r>
             <w:r>
               <w:rPr>
@@ -2014,7 +2014,7 @@
               <w:noProof/>
             </w:rPr>
           </w:pPr>
-          <w:hyperlink w:anchor="_Toc310448538" w:history="1">
+          <w:hyperlink w:anchor="_Toc310451727" w:history="1">
             <w:r>
               <w:rPr>
                 <w:rStyle w:val="Hipervnculo"/>
@@ -2042,7 +2042,7 @@
                 <w:noProof/>
                 <w:webHidden/>
               </w:rPr>
-              <w:instrText xml:space="preserve"> PAGEREF _Toc310448538 \h </w:instrText>
+              <w:instrText xml:space="preserve"> PAGEREF _Toc310451727 \h </w:instrText>
             </w:r>
             <w:r>
               <w:rPr>
@@ -2084,7 +2084,7 @@
               <w:noProof/>
             </w:rPr>
           </w:pPr>
-          <w:hyperlink w:anchor="_Toc310448539" w:history="1">
+          <w:hyperlink w:anchor="_Toc310451728" w:history="1">
             <w:r>
               <w:rPr>
                 <w:rStyle w:val="Hipervnculo"/>
@@ -2112,7 +2112,7 @@
                 <w:noProof/>
                 <w:webHidden/>
               </w:rPr>
-              <w:instrText xml:space="preserve"> PAGEREF _Toc310448539 \h </w:instrText>
+              <w:instrText xml:space="preserve"> PAGEREF _Toc310451728 \h </w:instrText>
             </w:r>
             <w:r>
               <w:rPr>
@@ -2154,7 +2154,7 @@
               <w:noProof/>
             </w:rPr>
           </w:pPr>
-          <w:hyperlink w:anchor="_Toc310448540" w:history="1">
+          <w:hyperlink w:anchor="_Toc310451729" w:history="1">
             <w:r>
               <w:rPr>
                 <w:rStyle w:val="Hipervnculo"/>
@@ -2182,7 +2182,7 @@
                 <w:noProof/>
                 <w:webHidden/>
               </w:rPr>
-              <w:instrText xml:space="preserve"> PAGEREF _Toc310448540 \h </w:instrText>
+              <w:instrText xml:space="preserve"> PAGEREF _Toc310451729 \h </w:instrText>
             </w:r>
             <w:r>
               <w:rPr>
@@ -2224,7 +2224,7 @@
               <w:noProof/>
             </w:rPr>
           </w:pPr>
-          <w:hyperlink w:anchor="_Toc310448541" w:history="1">
+          <w:hyperlink w:anchor="_Toc310451730" w:history="1">
             <w:r>
               <w:rPr>
                 <w:rStyle w:val="Hipervnculo"/>
@@ -2252,7 +2252,7 @@
                 <w:noProof/>
                 <w:webHidden/>
               </w:rPr>
-              <w:instrText xml:space="preserve"> PAGEREF _Toc310448541 \h </w:instrText>
+              <w:instrText xml:space="preserve"> PAGEREF _Toc310451730 \h </w:instrText>
             </w:r>
             <w:r>
               <w:rPr>
@@ -2294,7 +2294,7 @@
               <w:noProof/>
             </w:rPr>
           </w:pPr>
-          <w:hyperlink w:anchor="_Toc310448542" w:history="1">
+          <w:hyperlink w:anchor="_Toc310451731" w:history="1">
             <w:r>
               <w:rPr>
                 <w:rStyle w:val="Hipervnculo"/>
@@ -2322,7 +2322,7 @@
                 <w:noProof/>
                 <w:webHidden/>
               </w:rPr>
-              <w:instrText xml:space="preserve"> PAGEREF _Toc310448542 \h </w:instrText>
+              <w:instrText xml:space="preserve"> PAGEREF _Toc310451731 \h </w:instrText>
             </w:r>
             <w:r>
               <w:rPr>
@@ -2364,7 +2364,7 @@
               <w:noProof/>
             </w:rPr>
           </w:pPr>
-          <w:hyperlink w:anchor="_Toc310448543" w:history="1">
+          <w:hyperlink w:anchor="_Toc310451732" w:history="1">
             <w:r>
               <w:rPr>
                 <w:rStyle w:val="Hipervnculo"/>
@@ -2392,7 +2392,7 @@
                 <w:noProof/>
                 <w:webHidden/>
               </w:rPr>
-              <w:instrText xml:space="preserve"> PAGEREF _Toc310448543 \h </w:instrText>
+              <w:instrText xml:space="preserve"> PAGEREF _Toc310451732 \h </w:instrText>
             </w:r>
             <w:r>
               <w:rPr>
@@ -2434,7 +2434,7 @@
               <w:noProof/>
             </w:rPr>
           </w:pPr>
-          <w:hyperlink w:anchor="_Toc310448544" w:history="1">
+          <w:hyperlink w:anchor="_Toc310451733" w:history="1">
             <w:r>
               <w:rPr>
                 <w:rStyle w:val="Hipervnculo"/>
@@ -2462,7 +2462,7 @@
                 <w:noProof/>
                 <w:webHidden/>
               </w:rPr>
-              <w:instrText xml:space="preserve"> PAGEREF _Toc310448544 \h </w:instrText>
+              <w:instrText xml:space="preserve"> PAGEREF _Toc310451733 \h </w:instrText>
             </w:r>
             <w:r>
               <w:rPr>
@@ -2504,7 +2504,7 @@
               <w:noProof/>
             </w:rPr>
           </w:pPr>
-          <w:hyperlink w:anchor="_Toc310448545" w:history="1">
+          <w:hyperlink w:anchor="_Toc310451734" w:history="1">
             <w:r>
               <w:rPr>
                 <w:rStyle w:val="Hipervnculo"/>
@@ -2532,7 +2532,7 @@
                 <w:noProof/>
                 <w:webHidden/>
               </w:rPr>
-              <w:instrText xml:space="preserve"> PAGEREF _Toc310448545 \h </w:instrText>
+              <w:instrText xml:space="preserve"> PAGEREF _Toc310451734 \h </w:instrText>
             </w:r>
             <w:r>
               <w:rPr>
@@ -2574,7 +2574,7 @@
               <w:noProof/>
             </w:rPr>
           </w:pPr>
-          <w:hyperlink w:anchor="_Toc310448546" w:history="1">
+          <w:hyperlink w:anchor="_Toc310451735" w:history="1">
             <w:r>
               <w:rPr>
                 <w:rStyle w:val="Hipervnculo"/>
@@ -2602,7 +2602,7 @@
                 <w:noProof/>
                 <w:webHidden/>
               </w:rPr>
-              <w:instrText xml:space="preserve"> PAGEREF _Toc310448546 \h </w:instrText>
+              <w:instrText xml:space="preserve"> PAGEREF _Toc310451735 \h </w:instrText>
             </w:r>
             <w:r>
               <w:rPr>
@@ -2644,7 +2644,7 @@
               <w:noProof/>
             </w:rPr>
           </w:pPr>
-          <w:hyperlink w:anchor="_Toc310448547" w:history="1">
+          <w:hyperlink w:anchor="_Toc310451736" w:history="1">
             <w:r>
               <w:rPr>
                 <w:rStyle w:val="Hipervnculo"/>
@@ -2672,7 +2672,7 @@
                 <w:noProof/>
                 <w:webHidden/>
               </w:rPr>
-              <w:instrText xml:space="preserve"> PAGEREF _Toc310448547 \h </w:instrText>
+              <w:instrText xml:space="preserve"> PAGEREF _Toc310451736 \h </w:instrText>
             </w:r>
             <w:r>
               <w:rPr>
@@ -2714,7 +2714,7 @@
               <w:noProof/>
             </w:rPr>
           </w:pPr>
-          <w:hyperlink w:anchor="_Toc310448548" w:history="1">
+          <w:hyperlink w:anchor="_Toc310451737" w:history="1">
             <w:r>
               <w:rPr>
                 <w:rStyle w:val="Hipervnculo"/>
@@ -2742,7 +2742,7 @@
                 <w:noProof/>
                 <w:webHidden/>
               </w:rPr>
-              <w:instrText xml:space="preserve"> PAGEREF _Toc310448548 \h </w:instrText>
+              <w:instrText xml:space="preserve"> PAGEREF _Toc310451737 \h </w:instrText>
             </w:r>
             <w:r>
               <w:rPr>
@@ -2784,7 +2784,7 @@
               <w:noProof/>
             </w:rPr>
           </w:pPr>
-          <w:hyperlink w:anchor="_Toc310448549" w:history="1">
+          <w:hyperlink w:anchor="_Toc310451738" w:history="1">
             <w:r>
               <w:rPr>
                 <w:rStyle w:val="Hipervnculo"/>
@@ -2812,7 +2812,7 @@
                 <w:noProof/>
                 <w:webHidden/>
               </w:rPr>
-              <w:instrText xml:space="preserve"> PAGEREF _Toc310448549 \h </w:instrText>
+              <w:instrText xml:space="preserve"> PAGEREF _Toc310451738 \h </w:instrText>
             </w:r>
             <w:r>
               <w:rPr>
@@ -2854,7 +2854,7 @@
               <w:noProof/>
             </w:rPr>
           </w:pPr>
-          <w:hyperlink w:anchor="_Toc310448550" w:history="1">
+          <w:hyperlink w:anchor="_Toc310451739" w:history="1">
             <w:r>
               <w:rPr>
                 <w:rStyle w:val="Hipervnculo"/>
@@ -2882,7 +2882,7 @@
                 <w:noProof/>
                 <w:webHidden/>
               </w:rPr>
-              <w:instrText xml:space="preserve"> PAGEREF _Toc310448550 \h </w:instrText>
+              <w:instrText xml:space="preserve"> PAGEREF _Toc310451739 \h </w:instrText>
             </w:r>
             <w:r>
               <w:rPr>
@@ -2924,7 +2924,7 @@
               <w:noProof/>
             </w:rPr>
           </w:pPr>
-          <w:hyperlink w:anchor="_Toc310448551" w:history="1">
+          <w:hyperlink w:anchor="_Toc310451740" w:history="1">
             <w:r>
               <w:rPr>
                 <w:rStyle w:val="Hipervnculo"/>
@@ -2952,7 +2952,7 @@
                 <w:noProof/>
                 <w:webHidden/>
               </w:rPr>
-              <w:instrText xml:space="preserve"> PAGEREF _Toc310448551 \h </w:instrText>
+              <w:instrText xml:space="preserve"> PAGEREF _Toc310451740 \h </w:instrText>
             </w:r>
             <w:r>
               <w:rPr>
@@ -2994,7 +2994,7 @@
               <w:noProof/>
             </w:rPr>
           </w:pPr>
-          <w:hyperlink w:anchor="_Toc310448552" w:history="1">
+          <w:hyperlink w:anchor="_Toc310451741" w:history="1">
             <w:r>
               <w:rPr>
                 <w:rStyle w:val="Hipervnculo"/>
@@ -3022,7 +3022,7 @@
                 <w:noProof/>
                 <w:webHidden/>
               </w:rPr>
-              <w:instrText xml:space="preserve"> PAGEREF _Toc310448552 \h </w:instrText>
+              <w:instrText xml:space="preserve"> PAGEREF _Toc310451741 \h </w:instrText>
             </w:r>
             <w:r>
               <w:rPr>
@@ -3064,7 +3064,7 @@
               <w:noProof/>
             </w:rPr>
           </w:pPr>
-          <w:hyperlink w:anchor="_Toc310448553" w:history="1">
+          <w:hyperlink w:anchor="_Toc310451742" w:history="1">
             <w:r>
               <w:rPr>
                 <w:rStyle w:val="Hipervnculo"/>
@@ -3092,7 +3092,7 @@
                 <w:noProof/>
                 <w:webHidden/>
               </w:rPr>
-              <w:instrText xml:space="preserve"> PAGEREF _Toc310448553 \h </w:instrText>
+              <w:instrText xml:space="preserve"> PAGEREF _Toc310451742 \h </w:instrText>
             </w:r>
             <w:r>
               <w:rPr>
@@ -3134,7 +3134,7 @@
               <w:noProof/>
             </w:rPr>
           </w:pPr>
-          <w:hyperlink w:anchor="_Toc310448554" w:history="1">
+          <w:hyperlink w:anchor="_Toc310451743" w:history="1">
             <w:r>
               <w:rPr>
                 <w:rStyle w:val="Hipervnculo"/>
@@ -3162,7 +3162,7 @@
                 <w:noProof/>
                 <w:webHidden/>
               </w:rPr>
-              <w:instrText xml:space="preserve"> PAGEREF _Toc310448554 \h </w:instrText>
+              <w:instrText xml:space="preserve"> PAGEREF _Toc310451743 \h </w:instrText>
             </w:r>
             <w:r>
               <w:rPr>
@@ -3204,7 +3204,7 @@
               <w:noProof/>
             </w:rPr>
           </w:pPr>
-          <w:hyperlink w:anchor="_Toc310448555" w:history="1">
+          <w:hyperlink w:anchor="_Toc310451744" w:history="1">
             <w:r>
               <w:rPr>
                 <w:rStyle w:val="Hipervnculo"/>
@@ -3232,7 +3232,7 @@
                 <w:noProof/>
                 <w:webHidden/>
               </w:rPr>
-              <w:instrText xml:space="preserve"> PAGEREF _Toc310448555 \h </w:instrText>
+              <w:instrText xml:space="preserve"> PAGEREF _Toc310451744 \h </w:instrText>
             </w:r>
             <w:r>
               <w:rPr>
@@ -3274,7 +3274,7 @@
               <w:noProof/>
             </w:rPr>
           </w:pPr>
-          <w:hyperlink w:anchor="_Toc310448556" w:history="1">
+          <w:hyperlink w:anchor="_Toc310451745" w:history="1">
             <w:r>
               <w:rPr>
                 <w:rStyle w:val="Hipervnculo"/>
@@ -3302,7 +3302,7 @@
                 <w:noProof/>
                 <w:webHidden/>
               </w:rPr>
-              <w:instrText xml:space="preserve"> PAGEREF _Toc310448556 \h </w:instrText>
+              <w:instrText xml:space="preserve"> PAGEREF _Toc310451745 \h </w:instrText>
             </w:r>
             <w:r>
               <w:rPr>
@@ -3323,6 +3323,916 @@
                 <w:webHidden/>
               </w:rPr>
               <w:t>20</w:t>
+            </w:r>
+            <w:r>
+              <w:rPr>
+                <w:noProof/>
+                <w:webHidden/>
+              </w:rPr>
+              <w:fldChar w:fldCharType="end"/>
+            </w:r>
+          </w:hyperlink>
+        </w:p>
+        <w:p>
+          <w:pPr>
+            <w:pStyle w:val="TDC1"/>
+            <w:tabs>
+              <w:tab w:val="right" w:leader="dot" w:pos="9736"/>
+            </w:tabs>
+            <w:rPr>
+              <w:rFonts w:eastAsiaTheme="minorEastAsia"/>
+              <w:noProof/>
+            </w:rPr>
+          </w:pPr>
+          <w:hyperlink w:anchor="_Toc310451746" w:history="1">
+            <w:r>
+              <w:rPr>
+                <w:rStyle w:val="Hipervnculo"/>
+                <w:noProof/>
+                <w:lang w:val="es-ES"/>
+              </w:rPr>
+              <w:t>5. Análisis y diseño de procedimientos y funciones</w:t>
+            </w:r>
+            <w:r>
+              <w:rPr>
+                <w:noProof/>
+                <w:webHidden/>
+              </w:rPr>
+              <w:tab/>
+            </w:r>
+            <w:r>
+              <w:rPr>
+                <w:noProof/>
+                <w:webHidden/>
+              </w:rPr>
+              <w:fldChar w:fldCharType="begin"/>
+            </w:r>
+            <w:r>
+              <w:rPr>
+                <w:noProof/>
+                <w:webHidden/>
+              </w:rPr>
+              <w:instrText xml:space="preserve"> PAGEREF _Toc310451746 \h </w:instrText>
+            </w:r>
+            <w:r>
+              <w:rPr>
+                <w:noProof/>
+                <w:webHidden/>
+              </w:rPr>
+            </w:r>
+            <w:r>
+              <w:rPr>
+                <w:noProof/>
+                <w:webHidden/>
+              </w:rPr>
+              <w:fldChar w:fldCharType="separate"/>
+            </w:r>
+            <w:r>
+              <w:rPr>
+                <w:noProof/>
+                <w:webHidden/>
+              </w:rPr>
+              <w:t>20</w:t>
+            </w:r>
+            <w:r>
+              <w:rPr>
+                <w:noProof/>
+                <w:webHidden/>
+              </w:rPr>
+              <w:fldChar w:fldCharType="end"/>
+            </w:r>
+          </w:hyperlink>
+        </w:p>
+        <w:p>
+          <w:pPr>
+            <w:pStyle w:val="TDC2"/>
+            <w:tabs>
+              <w:tab w:val="right" w:leader="dot" w:pos="9736"/>
+            </w:tabs>
+            <w:rPr>
+              <w:rFonts w:eastAsiaTheme="minorEastAsia"/>
+              <w:noProof/>
+            </w:rPr>
+          </w:pPr>
+          <w:hyperlink w:anchor="_Toc310451747" w:history="1">
+            <w:r>
+              <w:rPr>
+                <w:rStyle w:val="Hipervnculo"/>
+                <w:noProof/>
+                <w:lang w:val="es-ES"/>
+              </w:rPr>
+              <w:t>5.1 Procedimiento para inscripción a instancias de examen</w:t>
+            </w:r>
+            <w:r>
+              <w:rPr>
+                <w:noProof/>
+                <w:webHidden/>
+              </w:rPr>
+              <w:tab/>
+            </w:r>
+            <w:r>
+              <w:rPr>
+                <w:noProof/>
+                <w:webHidden/>
+              </w:rPr>
+              <w:fldChar w:fldCharType="begin"/>
+            </w:r>
+            <w:r>
+              <w:rPr>
+                <w:noProof/>
+                <w:webHidden/>
+              </w:rPr>
+              <w:instrText xml:space="preserve"> PAGEREF _Toc310451747 \h </w:instrText>
+            </w:r>
+            <w:r>
+              <w:rPr>
+                <w:noProof/>
+                <w:webHidden/>
+              </w:rPr>
+            </w:r>
+            <w:r>
+              <w:rPr>
+                <w:noProof/>
+                <w:webHidden/>
+              </w:rPr>
+              <w:fldChar w:fldCharType="separate"/>
+            </w:r>
+            <w:r>
+              <w:rPr>
+                <w:noProof/>
+                <w:webHidden/>
+              </w:rPr>
+              <w:t>20</w:t>
+            </w:r>
+            <w:r>
+              <w:rPr>
+                <w:noProof/>
+                <w:webHidden/>
+              </w:rPr>
+              <w:fldChar w:fldCharType="end"/>
+            </w:r>
+          </w:hyperlink>
+        </w:p>
+        <w:p>
+          <w:pPr>
+            <w:pStyle w:val="TDC3"/>
+            <w:tabs>
+              <w:tab w:val="right" w:leader="dot" w:pos="9736"/>
+            </w:tabs>
+            <w:rPr>
+              <w:rFonts w:eastAsiaTheme="minorEastAsia"/>
+              <w:noProof/>
+            </w:rPr>
+          </w:pPr>
+          <w:hyperlink w:anchor="_Toc310451748" w:history="1">
+            <w:r>
+              <w:rPr>
+                <w:rStyle w:val="Hipervnculo"/>
+                <w:noProof/>
+                <w:lang w:val="es-ES"/>
+              </w:rPr>
+              <w:t>5.1.1 Análisis y diseño</w:t>
+            </w:r>
+            <w:r>
+              <w:rPr>
+                <w:noProof/>
+                <w:webHidden/>
+              </w:rPr>
+              <w:tab/>
+            </w:r>
+            <w:r>
+              <w:rPr>
+                <w:noProof/>
+                <w:webHidden/>
+              </w:rPr>
+              <w:fldChar w:fldCharType="begin"/>
+            </w:r>
+            <w:r>
+              <w:rPr>
+                <w:noProof/>
+                <w:webHidden/>
+              </w:rPr>
+              <w:instrText xml:space="preserve"> PAGEREF _Toc310451748 \h </w:instrText>
+            </w:r>
+            <w:r>
+              <w:rPr>
+                <w:noProof/>
+                <w:webHidden/>
+              </w:rPr>
+            </w:r>
+            <w:r>
+              <w:rPr>
+                <w:noProof/>
+                <w:webHidden/>
+              </w:rPr>
+              <w:fldChar w:fldCharType="separate"/>
+            </w:r>
+            <w:r>
+              <w:rPr>
+                <w:noProof/>
+                <w:webHidden/>
+              </w:rPr>
+              <w:t>20</w:t>
+            </w:r>
+            <w:r>
+              <w:rPr>
+                <w:noProof/>
+                <w:webHidden/>
+              </w:rPr>
+              <w:fldChar w:fldCharType="end"/>
+            </w:r>
+          </w:hyperlink>
+        </w:p>
+        <w:p>
+          <w:pPr>
+            <w:pStyle w:val="TDC2"/>
+            <w:tabs>
+              <w:tab w:val="right" w:leader="dot" w:pos="9736"/>
+            </w:tabs>
+            <w:rPr>
+              <w:rFonts w:eastAsiaTheme="minorEastAsia"/>
+              <w:noProof/>
+            </w:rPr>
+          </w:pPr>
+          <w:hyperlink w:anchor="_Toc310451749" w:history="1">
+            <w:r>
+              <w:rPr>
+                <w:rStyle w:val="Hipervnculo"/>
+                <w:noProof/>
+                <w:lang w:val="es-ES"/>
+              </w:rPr>
+              <w:t>5.2 Informe de Exámenes</w:t>
+            </w:r>
+            <w:r>
+              <w:rPr>
+                <w:noProof/>
+                <w:webHidden/>
+              </w:rPr>
+              <w:tab/>
+            </w:r>
+            <w:r>
+              <w:rPr>
+                <w:noProof/>
+                <w:webHidden/>
+              </w:rPr>
+              <w:fldChar w:fldCharType="begin"/>
+            </w:r>
+            <w:r>
+              <w:rPr>
+                <w:noProof/>
+                <w:webHidden/>
+              </w:rPr>
+              <w:instrText xml:space="preserve"> PAGEREF _Toc310451749 \h </w:instrText>
+            </w:r>
+            <w:r>
+              <w:rPr>
+                <w:noProof/>
+                <w:webHidden/>
+              </w:rPr>
+            </w:r>
+            <w:r>
+              <w:rPr>
+                <w:noProof/>
+                <w:webHidden/>
+              </w:rPr>
+              <w:fldChar w:fldCharType="separate"/>
+            </w:r>
+            <w:r>
+              <w:rPr>
+                <w:noProof/>
+                <w:webHidden/>
+              </w:rPr>
+              <w:t>20</w:t>
+            </w:r>
+            <w:r>
+              <w:rPr>
+                <w:noProof/>
+                <w:webHidden/>
+              </w:rPr>
+              <w:fldChar w:fldCharType="end"/>
+            </w:r>
+          </w:hyperlink>
+        </w:p>
+        <w:p>
+          <w:pPr>
+            <w:pStyle w:val="TDC3"/>
+            <w:tabs>
+              <w:tab w:val="right" w:leader="dot" w:pos="9736"/>
+            </w:tabs>
+            <w:rPr>
+              <w:rFonts w:eastAsiaTheme="minorEastAsia"/>
+              <w:noProof/>
+            </w:rPr>
+          </w:pPr>
+          <w:hyperlink w:anchor="_Toc310451750" w:history="1">
+            <w:r>
+              <w:rPr>
+                <w:rStyle w:val="Hipervnculo"/>
+                <w:noProof/>
+                <w:lang w:val="es-ES"/>
+              </w:rPr>
+              <w:t>5.2.1 Análisis y diseño</w:t>
+            </w:r>
+            <w:r>
+              <w:rPr>
+                <w:noProof/>
+                <w:webHidden/>
+              </w:rPr>
+              <w:tab/>
+            </w:r>
+            <w:r>
+              <w:rPr>
+                <w:noProof/>
+                <w:webHidden/>
+              </w:rPr>
+              <w:fldChar w:fldCharType="begin"/>
+            </w:r>
+            <w:r>
+              <w:rPr>
+                <w:noProof/>
+                <w:webHidden/>
+              </w:rPr>
+              <w:instrText xml:space="preserve"> PAGEREF _Toc310451750 \h </w:instrText>
+            </w:r>
+            <w:r>
+              <w:rPr>
+                <w:noProof/>
+                <w:webHidden/>
+              </w:rPr>
+            </w:r>
+            <w:r>
+              <w:rPr>
+                <w:noProof/>
+                <w:webHidden/>
+              </w:rPr>
+              <w:fldChar w:fldCharType="separate"/>
+            </w:r>
+            <w:r>
+              <w:rPr>
+                <w:noProof/>
+                <w:webHidden/>
+              </w:rPr>
+              <w:t>20</w:t>
+            </w:r>
+            <w:r>
+              <w:rPr>
+                <w:noProof/>
+                <w:webHidden/>
+              </w:rPr>
+              <w:fldChar w:fldCharType="end"/>
+            </w:r>
+          </w:hyperlink>
+        </w:p>
+        <w:p>
+          <w:pPr>
+            <w:pStyle w:val="TDC3"/>
+            <w:tabs>
+              <w:tab w:val="right" w:leader="dot" w:pos="9736"/>
+            </w:tabs>
+            <w:rPr>
+              <w:rFonts w:eastAsiaTheme="minorEastAsia"/>
+              <w:noProof/>
+            </w:rPr>
+          </w:pPr>
+          <w:hyperlink w:anchor="_Toc310451751" w:history="1">
+            <w:r>
+              <w:rPr>
+                <w:rStyle w:val="Hipervnculo"/>
+                <w:noProof/>
+                <w:lang w:val="es-ES"/>
+              </w:rPr>
+              <w:t>5.2.2 Salidas de ejemplo</w:t>
+            </w:r>
+            <w:r>
+              <w:rPr>
+                <w:noProof/>
+                <w:webHidden/>
+              </w:rPr>
+              <w:tab/>
+            </w:r>
+            <w:r>
+              <w:rPr>
+                <w:noProof/>
+                <w:webHidden/>
+              </w:rPr>
+              <w:fldChar w:fldCharType="begin"/>
+            </w:r>
+            <w:r>
+              <w:rPr>
+                <w:noProof/>
+                <w:webHidden/>
+              </w:rPr>
+              <w:instrText xml:space="preserve"> PAGEREF _Toc310451751 \h </w:instrText>
+            </w:r>
+            <w:r>
+              <w:rPr>
+                <w:noProof/>
+                <w:webHidden/>
+              </w:rPr>
+            </w:r>
+            <w:r>
+              <w:rPr>
+                <w:noProof/>
+                <w:webHidden/>
+              </w:rPr>
+              <w:fldChar w:fldCharType="separate"/>
+            </w:r>
+            <w:r>
+              <w:rPr>
+                <w:noProof/>
+                <w:webHidden/>
+              </w:rPr>
+              <w:t>20</w:t>
+            </w:r>
+            <w:r>
+              <w:rPr>
+                <w:noProof/>
+                <w:webHidden/>
+              </w:rPr>
+              <w:fldChar w:fldCharType="end"/>
+            </w:r>
+          </w:hyperlink>
+        </w:p>
+        <w:p>
+          <w:pPr>
+            <w:pStyle w:val="TDC2"/>
+            <w:tabs>
+              <w:tab w:val="right" w:leader="dot" w:pos="9736"/>
+            </w:tabs>
+            <w:rPr>
+              <w:rFonts w:eastAsiaTheme="minorEastAsia"/>
+              <w:noProof/>
+            </w:rPr>
+          </w:pPr>
+          <w:hyperlink w:anchor="_Toc310451752" w:history="1">
+            <w:r>
+              <w:rPr>
+                <w:rStyle w:val="Hipervnculo"/>
+                <w:noProof/>
+                <w:lang w:val="es-ES"/>
+              </w:rPr>
+              <w:t>5.3 Informe de Aprobación</w:t>
+            </w:r>
+            <w:r>
+              <w:rPr>
+                <w:noProof/>
+                <w:webHidden/>
+              </w:rPr>
+              <w:tab/>
+            </w:r>
+            <w:r>
+              <w:rPr>
+                <w:noProof/>
+                <w:webHidden/>
+              </w:rPr>
+              <w:fldChar w:fldCharType="begin"/>
+            </w:r>
+            <w:r>
+              <w:rPr>
+                <w:noProof/>
+                <w:webHidden/>
+              </w:rPr>
+              <w:instrText xml:space="preserve"> PAGEREF _Toc310451752 \h </w:instrText>
+            </w:r>
+            <w:r>
+              <w:rPr>
+                <w:noProof/>
+                <w:webHidden/>
+              </w:rPr>
+            </w:r>
+            <w:r>
+              <w:rPr>
+                <w:noProof/>
+                <w:webHidden/>
+              </w:rPr>
+              <w:fldChar w:fldCharType="separate"/>
+            </w:r>
+            <w:r>
+              <w:rPr>
+                <w:noProof/>
+                <w:webHidden/>
+              </w:rPr>
+              <w:t>21</w:t>
+            </w:r>
+            <w:r>
+              <w:rPr>
+                <w:noProof/>
+                <w:webHidden/>
+              </w:rPr>
+              <w:fldChar w:fldCharType="end"/>
+            </w:r>
+          </w:hyperlink>
+        </w:p>
+        <w:p>
+          <w:pPr>
+            <w:pStyle w:val="TDC3"/>
+            <w:tabs>
+              <w:tab w:val="right" w:leader="dot" w:pos="9736"/>
+            </w:tabs>
+            <w:rPr>
+              <w:rFonts w:eastAsiaTheme="minorEastAsia"/>
+              <w:noProof/>
+            </w:rPr>
+          </w:pPr>
+          <w:hyperlink w:anchor="_Toc310451753" w:history="1">
+            <w:r>
+              <w:rPr>
+                <w:rStyle w:val="Hipervnculo"/>
+                <w:noProof/>
+                <w:lang w:val="es-ES"/>
+              </w:rPr>
+              <w:t>5.3.1 Análisis y diseño</w:t>
+            </w:r>
+            <w:r>
+              <w:rPr>
+                <w:noProof/>
+                <w:webHidden/>
+              </w:rPr>
+              <w:tab/>
+            </w:r>
+            <w:r>
+              <w:rPr>
+                <w:noProof/>
+                <w:webHidden/>
+              </w:rPr>
+              <w:fldChar w:fldCharType="begin"/>
+            </w:r>
+            <w:r>
+              <w:rPr>
+                <w:noProof/>
+                <w:webHidden/>
+              </w:rPr>
+              <w:instrText xml:space="preserve"> PAGEREF _Toc310451753 \h </w:instrText>
+            </w:r>
+            <w:r>
+              <w:rPr>
+                <w:noProof/>
+                <w:webHidden/>
+              </w:rPr>
+            </w:r>
+            <w:r>
+              <w:rPr>
+                <w:noProof/>
+                <w:webHidden/>
+              </w:rPr>
+              <w:fldChar w:fldCharType="separate"/>
+            </w:r>
+            <w:r>
+              <w:rPr>
+                <w:noProof/>
+                <w:webHidden/>
+              </w:rPr>
+              <w:t>21</w:t>
+            </w:r>
+            <w:r>
+              <w:rPr>
+                <w:noProof/>
+                <w:webHidden/>
+              </w:rPr>
+              <w:fldChar w:fldCharType="end"/>
+            </w:r>
+          </w:hyperlink>
+        </w:p>
+        <w:p>
+          <w:pPr>
+            <w:pStyle w:val="TDC3"/>
+            <w:tabs>
+              <w:tab w:val="right" w:leader="dot" w:pos="9736"/>
+            </w:tabs>
+            <w:rPr>
+              <w:rFonts w:eastAsiaTheme="minorEastAsia"/>
+              <w:noProof/>
+            </w:rPr>
+          </w:pPr>
+          <w:hyperlink w:anchor="_Toc310451754" w:history="1">
+            <w:r>
+              <w:rPr>
+                <w:rStyle w:val="Hipervnculo"/>
+                <w:noProof/>
+                <w:lang w:val="es-ES"/>
+              </w:rPr>
+              <w:t>5.3.2 Salidas de ejemplo</w:t>
+            </w:r>
+            <w:r>
+              <w:rPr>
+                <w:noProof/>
+                <w:webHidden/>
+              </w:rPr>
+              <w:tab/>
+            </w:r>
+            <w:r>
+              <w:rPr>
+                <w:noProof/>
+                <w:webHidden/>
+              </w:rPr>
+              <w:fldChar w:fldCharType="begin"/>
+            </w:r>
+            <w:r>
+              <w:rPr>
+                <w:noProof/>
+                <w:webHidden/>
+              </w:rPr>
+              <w:instrText xml:space="preserve"> PAGEREF _Toc310451754 \h </w:instrText>
+            </w:r>
+            <w:r>
+              <w:rPr>
+                <w:noProof/>
+                <w:webHidden/>
+              </w:rPr>
+            </w:r>
+            <w:r>
+              <w:rPr>
+                <w:noProof/>
+                <w:webHidden/>
+              </w:rPr>
+              <w:fldChar w:fldCharType="separate"/>
+            </w:r>
+            <w:r>
+              <w:rPr>
+                <w:noProof/>
+                <w:webHidden/>
+              </w:rPr>
+              <w:t>21</w:t>
+            </w:r>
+            <w:r>
+              <w:rPr>
+                <w:noProof/>
+                <w:webHidden/>
+              </w:rPr>
+              <w:fldChar w:fldCharType="end"/>
+            </w:r>
+          </w:hyperlink>
+        </w:p>
+        <w:p>
+          <w:pPr>
+            <w:pStyle w:val="TDC1"/>
+            <w:tabs>
+              <w:tab w:val="right" w:leader="dot" w:pos="9736"/>
+            </w:tabs>
+            <w:rPr>
+              <w:rFonts w:eastAsiaTheme="minorEastAsia"/>
+              <w:noProof/>
+            </w:rPr>
+          </w:pPr>
+          <w:hyperlink w:anchor="_Toc310451755" w:history="1">
+            <w:r>
+              <w:rPr>
+                <w:rStyle w:val="Hipervnculo"/>
+                <w:noProof/>
+                <w:lang w:val="es-ES"/>
+              </w:rPr>
+              <w:t>6. Código</w:t>
+            </w:r>
+            <w:r>
+              <w:rPr>
+                <w:noProof/>
+                <w:webHidden/>
+              </w:rPr>
+              <w:tab/>
+            </w:r>
+            <w:r>
+              <w:rPr>
+                <w:noProof/>
+                <w:webHidden/>
+              </w:rPr>
+              <w:fldChar w:fldCharType="begin"/>
+            </w:r>
+            <w:r>
+              <w:rPr>
+                <w:noProof/>
+                <w:webHidden/>
+              </w:rPr>
+              <w:instrText xml:space="preserve"> PAGEREF _Toc310451755 \h </w:instrText>
+            </w:r>
+            <w:r>
+              <w:rPr>
+                <w:noProof/>
+                <w:webHidden/>
+              </w:rPr>
+            </w:r>
+            <w:r>
+              <w:rPr>
+                <w:noProof/>
+                <w:webHidden/>
+              </w:rPr>
+              <w:fldChar w:fldCharType="separate"/>
+            </w:r>
+            <w:r>
+              <w:rPr>
+                <w:noProof/>
+                <w:webHidden/>
+              </w:rPr>
+              <w:t>22</w:t>
+            </w:r>
+            <w:r>
+              <w:rPr>
+                <w:noProof/>
+                <w:webHidden/>
+              </w:rPr>
+              <w:fldChar w:fldCharType="end"/>
+            </w:r>
+          </w:hyperlink>
+        </w:p>
+        <w:p>
+          <w:pPr>
+            <w:pStyle w:val="TDC2"/>
+            <w:tabs>
+              <w:tab w:val="right" w:leader="dot" w:pos="9736"/>
+            </w:tabs>
+            <w:rPr>
+              <w:rFonts w:eastAsiaTheme="minorEastAsia"/>
+              <w:noProof/>
+            </w:rPr>
+          </w:pPr>
+          <w:hyperlink w:anchor="_Toc310451756" w:history="1">
+            <w:r>
+              <w:rPr>
+                <w:rStyle w:val="Hipervnculo"/>
+                <w:noProof/>
+                <w:lang w:val="es-ES"/>
+              </w:rPr>
+              <w:t>6.1 Procedimiento para inscripción a instancias de examen</w:t>
+            </w:r>
+            <w:r>
+              <w:rPr>
+                <w:noProof/>
+                <w:webHidden/>
+              </w:rPr>
+              <w:tab/>
+            </w:r>
+            <w:r>
+              <w:rPr>
+                <w:noProof/>
+                <w:webHidden/>
+              </w:rPr>
+              <w:fldChar w:fldCharType="begin"/>
+            </w:r>
+            <w:r>
+              <w:rPr>
+                <w:noProof/>
+                <w:webHidden/>
+              </w:rPr>
+              <w:instrText xml:space="preserve"> PAGEREF _Toc310451756 \h </w:instrText>
+            </w:r>
+            <w:r>
+              <w:rPr>
+                <w:noProof/>
+                <w:webHidden/>
+              </w:rPr>
+            </w:r>
+            <w:r>
+              <w:rPr>
+                <w:noProof/>
+                <w:webHidden/>
+              </w:rPr>
+              <w:fldChar w:fldCharType="separate"/>
+            </w:r>
+            <w:r>
+              <w:rPr>
+                <w:noProof/>
+                <w:webHidden/>
+              </w:rPr>
+              <w:t>22</w:t>
+            </w:r>
+            <w:r>
+              <w:rPr>
+                <w:noProof/>
+                <w:webHidden/>
+              </w:rPr>
+              <w:fldChar w:fldCharType="end"/>
+            </w:r>
+          </w:hyperlink>
+        </w:p>
+        <w:p>
+          <w:pPr>
+            <w:pStyle w:val="TDC2"/>
+            <w:tabs>
+              <w:tab w:val="right" w:leader="dot" w:pos="9736"/>
+            </w:tabs>
+            <w:rPr>
+              <w:rFonts w:eastAsiaTheme="minorEastAsia"/>
+              <w:noProof/>
+            </w:rPr>
+          </w:pPr>
+          <w:hyperlink w:anchor="_Toc310451757" w:history="1">
+            <w:r>
+              <w:rPr>
+                <w:rStyle w:val="Hipervnculo"/>
+                <w:noProof/>
+                <w:lang w:val="es-ES"/>
+              </w:rPr>
+              <w:t>6.2 Informe de Exámenes</w:t>
+            </w:r>
+            <w:r>
+              <w:rPr>
+                <w:noProof/>
+                <w:webHidden/>
+              </w:rPr>
+              <w:tab/>
+            </w:r>
+            <w:r>
+              <w:rPr>
+                <w:noProof/>
+                <w:webHidden/>
+              </w:rPr>
+              <w:fldChar w:fldCharType="begin"/>
+            </w:r>
+            <w:r>
+              <w:rPr>
+                <w:noProof/>
+                <w:webHidden/>
+              </w:rPr>
+              <w:instrText xml:space="preserve"> PAGEREF _Toc310451757 \h </w:instrText>
+            </w:r>
+            <w:r>
+              <w:rPr>
+                <w:noProof/>
+                <w:webHidden/>
+              </w:rPr>
+            </w:r>
+            <w:r>
+              <w:rPr>
+                <w:noProof/>
+                <w:webHidden/>
+              </w:rPr>
+              <w:fldChar w:fldCharType="separate"/>
+            </w:r>
+            <w:r>
+              <w:rPr>
+                <w:noProof/>
+                <w:webHidden/>
+              </w:rPr>
+              <w:t>22</w:t>
+            </w:r>
+            <w:r>
+              <w:rPr>
+                <w:noProof/>
+                <w:webHidden/>
+              </w:rPr>
+              <w:fldChar w:fldCharType="end"/>
+            </w:r>
+          </w:hyperlink>
+        </w:p>
+        <w:p>
+          <w:pPr>
+            <w:pStyle w:val="TDC2"/>
+            <w:tabs>
+              <w:tab w:val="right" w:leader="dot" w:pos="9736"/>
+            </w:tabs>
+            <w:rPr>
+              <w:rFonts w:eastAsiaTheme="minorEastAsia"/>
+              <w:noProof/>
+            </w:rPr>
+          </w:pPr>
+          <w:hyperlink w:anchor="_Toc310451758" w:history="1">
+            <w:r>
+              <w:rPr>
+                <w:rStyle w:val="Hipervnculo"/>
+                <w:noProof/>
+                <w:lang w:val="es-ES"/>
+              </w:rPr>
+              <w:t>6.3 Informe de Aprobación</w:t>
+            </w:r>
+            <w:r>
+              <w:rPr>
+                <w:noProof/>
+                <w:webHidden/>
+              </w:rPr>
+              <w:tab/>
+            </w:r>
+            <w:r>
+              <w:rPr>
+                <w:noProof/>
+                <w:webHidden/>
+              </w:rPr>
+              <w:fldChar w:fldCharType="begin"/>
+            </w:r>
+            <w:r>
+              <w:rPr>
+                <w:noProof/>
+                <w:webHidden/>
+              </w:rPr>
+              <w:instrText xml:space="preserve"> PAGEREF _Toc310451758 \h </w:instrText>
+            </w:r>
+            <w:r>
+              <w:rPr>
+                <w:noProof/>
+                <w:webHidden/>
+              </w:rPr>
+            </w:r>
+            <w:r>
+              <w:rPr>
+                <w:noProof/>
+                <w:webHidden/>
+              </w:rPr>
+              <w:fldChar w:fldCharType="separate"/>
+            </w:r>
+            <w:r>
+              <w:rPr>
+                <w:noProof/>
+                <w:webHidden/>
+              </w:rPr>
+              <w:t>22</w:t>
             </w:r>
             <w:r>
               <w:rPr>
@@ -3372,7 +4282,7 @@
           <w:lang w:val="es-ES"/>
         </w:rPr>
       </w:pPr>
-      <w:bookmarkStart w:id="1" w:name="_Toc310448534"/>
+      <w:bookmarkStart w:id="1" w:name="_Toc310451723"/>
       <w:r>
         <w:rPr>
           <w:lang w:val="es-ES"/>
@@ -3397,7 +4307,7 @@
           <w:lang w:val="es-ES"/>
         </w:rPr>
       </w:pPr>
-      <w:bookmarkStart w:id="2" w:name="_Toc310448535"/>
+      <w:bookmarkStart w:id="2" w:name="_Toc310451724"/>
       <w:r>
         <w:rPr>
           <w:lang w:val="es-ES"/>
@@ -3586,7 +4496,7 @@
           <w:lang w:val="es-ES"/>
         </w:rPr>
       </w:pPr>
-      <w:bookmarkStart w:id="3" w:name="_Toc310448536"/>
+      <w:bookmarkStart w:id="3" w:name="_Toc310451725"/>
       <w:r>
         <w:rPr>
           <w:lang w:val="es-ES"/>
@@ -4675,7 +5585,7 @@
           <w:lang w:val="es-ES"/>
         </w:rPr>
       </w:pPr>
-      <w:bookmarkStart w:id="4" w:name="_Toc310448537"/>
+      <w:bookmarkStart w:id="4" w:name="_Toc310451726"/>
       <w:r>
         <w:rPr>
           <w:lang w:val="es-ES"/>
@@ -4873,7 +5783,7 @@
           <w:lang w:val="es-ES"/>
         </w:rPr>
       </w:pPr>
-      <w:bookmarkStart w:id="5" w:name="_Toc310448538"/>
+      <w:bookmarkStart w:id="5" w:name="_Toc310451727"/>
       <w:r>
         <w:rPr>
           <w:lang w:val="es-ES"/>
@@ -4898,7 +5808,7 @@
           <w:lang w:val="es-ES"/>
         </w:rPr>
       </w:pPr>
-      <w:bookmarkStart w:id="6" w:name="_Toc310448539"/>
+      <w:bookmarkStart w:id="6" w:name="_Toc310451728"/>
       <w:r>
         <w:rPr>
           <w:lang w:val="es-ES"/>
@@ -5063,7 +5973,7 @@
           <w:lang w:val="es-ES"/>
         </w:rPr>
       </w:pPr>
-      <w:bookmarkStart w:id="7" w:name="_Toc310448540"/>
+      <w:bookmarkStart w:id="7" w:name="_Toc310451729"/>
       <w:r>
         <w:rPr>
           <w:lang w:val="es-ES"/>
@@ -5190,7 +6100,7 @@
           <w:lang w:val="es-ES"/>
         </w:rPr>
       </w:pPr>
-      <w:bookmarkStart w:id="8" w:name="_Toc310448541"/>
+      <w:bookmarkStart w:id="8" w:name="_Toc310451730"/>
       <w:r>
         <w:rPr>
           <w:lang w:val="es-ES"/>
@@ -5378,7 +6288,7 @@
           <w:lang w:val="es-ES"/>
         </w:rPr>
       </w:pPr>
-      <w:bookmarkStart w:id="9" w:name="_Toc310448542"/>
+      <w:bookmarkStart w:id="9" w:name="_Toc310451731"/>
       <w:r>
         <w:rPr>
           <w:lang w:val="es-ES"/>
@@ -5741,7 +6651,7 @@
         </w:rPr>
       </w:pPr>
       <w:bookmarkStart w:id="10" w:name="_2._DDL_de"/>
-      <w:bookmarkStart w:id="11" w:name="_Toc310448543"/>
+      <w:bookmarkStart w:id="11" w:name="_Toc310451732"/>
       <w:bookmarkEnd w:id="10"/>
       <w:r>
         <w:rPr>
@@ -8694,7 +9604,6 @@
         </w:rPr>
         <w:t xml:space="preserve"> </w:t>
       </w:r>
-      <w:proofErr w:type="spellStart"/>
       <w:r>
         <w:rPr>
           <w:rFonts w:ascii="Consolas" w:hAnsi="Consolas" w:cs="Consolas"/>
@@ -8705,7 +9614,6 @@
         </w:rPr>
         <w:t>institucion</w:t>
       </w:r>
-      <w:proofErr w:type="spellEnd"/>
       <w:r>
         <w:rPr>
           <w:rFonts w:ascii="Consolas" w:hAnsi="Consolas" w:cs="Consolas"/>
@@ -9493,14 +10401,16 @@
           <w:rFonts w:ascii="Consolas" w:hAnsi="Consolas" w:cs="Consolas"/>
           <w:sz w:val="16"/>
           <w:szCs w:val="19"/>
-        </w:rPr>
-      </w:pPr>
-      <w:r>
-        <w:rPr>
-          <w:rFonts w:ascii="Consolas" w:hAnsi="Consolas" w:cs="Consolas"/>
-          <w:color w:val="808080"/>
-          <w:sz w:val="16"/>
-          <w:szCs w:val="19"/>
+          <w:lang w:val="es-ES"/>
+        </w:rPr>
+      </w:pPr>
+      <w:r>
+        <w:rPr>
+          <w:rFonts w:ascii="Consolas" w:hAnsi="Consolas" w:cs="Consolas"/>
+          <w:color w:val="808080"/>
+          <w:sz w:val="16"/>
+          <w:szCs w:val="19"/>
+          <w:lang w:val="es-ES"/>
         </w:rPr>
         <w:t>);</w:t>
       </w:r>
@@ -9515,6 +10425,7 @@
           <w:rFonts w:ascii="Consolas" w:hAnsi="Consolas" w:cs="Consolas"/>
           <w:sz w:val="16"/>
           <w:szCs w:val="19"/>
+          <w:lang w:val="es-ES"/>
         </w:rPr>
       </w:pPr>
     </w:p>
@@ -9528,6 +10439,7 @@
           <w:rFonts w:ascii="Consolas" w:hAnsi="Consolas" w:cs="Consolas"/>
           <w:sz w:val="16"/>
           <w:szCs w:val="19"/>
+          <w:lang w:val="es-ES"/>
         </w:rPr>
       </w:pPr>
     </w:p>
@@ -9541,6 +10453,7 @@
           <w:rFonts w:ascii="Consolas" w:hAnsi="Consolas" w:cs="Consolas"/>
           <w:sz w:val="16"/>
           <w:szCs w:val="19"/>
+          <w:lang w:val="es-ES"/>
         </w:rPr>
       </w:pPr>
       <w:r>
@@ -9549,6 +10462,7 @@
           <w:color w:val="0000FF"/>
           <w:sz w:val="16"/>
           <w:szCs w:val="19"/>
+          <w:lang w:val="es-ES"/>
         </w:rPr>
         <w:t>CREATE</w:t>
       </w:r>
@@ -9557,6 +10471,7 @@
           <w:rFonts w:ascii="Consolas" w:hAnsi="Consolas" w:cs="Consolas"/>
           <w:sz w:val="16"/>
           <w:szCs w:val="19"/>
+          <w:lang w:val="es-ES"/>
         </w:rPr>
         <w:t xml:space="preserve"> </w:t>
       </w:r>
@@ -9566,6 +10481,7 @@
           <w:color w:val="0000FF"/>
           <w:sz w:val="16"/>
           <w:szCs w:val="19"/>
+          <w:lang w:val="es-ES"/>
         </w:rPr>
         <w:t>TABLE</w:t>
       </w:r>
@@ -9574,33 +10490,39 @@
           <w:rFonts w:ascii="Consolas" w:hAnsi="Consolas" w:cs="Consolas"/>
           <w:sz w:val="16"/>
           <w:szCs w:val="19"/>
-        </w:rPr>
-        <w:t xml:space="preserve"> </w:t>
-      </w:r>
+          <w:lang w:val="es-ES"/>
+        </w:rPr>
+        <w:t xml:space="preserve"> </w:t>
+      </w:r>
+      <w:proofErr w:type="spellStart"/>
       <w:r>
         <w:rPr>
           <w:rFonts w:ascii="Consolas" w:hAnsi="Consolas" w:cs="Consolas"/>
           <w:color w:val="008080"/>
           <w:sz w:val="16"/>
           <w:szCs w:val="19"/>
+          <w:lang w:val="es-ES"/>
         </w:rPr>
         <w:t>salon</w:t>
       </w:r>
+      <w:proofErr w:type="spellEnd"/>
       <w:r>
         <w:rPr>
           <w:rFonts w:ascii="Consolas" w:hAnsi="Consolas" w:cs="Consolas"/>
           <w:color w:val="0000FF"/>
           <w:sz w:val="16"/>
           <w:szCs w:val="19"/>
-        </w:rPr>
-        <w:t xml:space="preserve"> </w:t>
-      </w:r>
-      <w:r>
-        <w:rPr>
-          <w:rFonts w:ascii="Consolas" w:hAnsi="Consolas" w:cs="Consolas"/>
-          <w:color w:val="808080"/>
-          <w:sz w:val="16"/>
-          <w:szCs w:val="19"/>
+          <w:lang w:val="es-ES"/>
+        </w:rPr>
+        <w:t xml:space="preserve"> </w:t>
+      </w:r>
+      <w:r>
+        <w:rPr>
+          <w:rFonts w:ascii="Consolas" w:hAnsi="Consolas" w:cs="Consolas"/>
+          <w:color w:val="808080"/>
+          <w:sz w:val="16"/>
+          <w:szCs w:val="19"/>
+          <w:lang w:val="es-ES"/>
         </w:rPr>
         <w:t>(</w:t>
       </w:r>
@@ -9623,6 +10545,7 @@
           <w:rFonts w:ascii="Consolas" w:hAnsi="Consolas" w:cs="Consolas"/>
           <w:sz w:val="16"/>
           <w:szCs w:val="19"/>
+          <w:lang w:val="es-ES"/>
         </w:rPr>
         <w:t xml:space="preserve">  </w:t>
       </w:r>
@@ -9697,7 +10620,6 @@
           <w:rFonts w:ascii="Consolas" w:hAnsi="Consolas" w:cs="Consolas"/>
           <w:sz w:val="16"/>
           <w:szCs w:val="19"/>
-          <w:lang w:val="es-ES"/>
         </w:rPr>
       </w:pPr>
       <w:r>
@@ -9716,7 +10638,6 @@
           <w:color w:val="008080"/>
           <w:sz w:val="16"/>
           <w:szCs w:val="19"/>
-          <w:lang w:val="es-ES"/>
         </w:rPr>
         <w:t>nro_salon</w:t>
       </w:r>
@@ -9726,7 +10647,6 @@
           <w:rFonts w:ascii="Consolas" w:hAnsi="Consolas" w:cs="Consolas"/>
           <w:sz w:val="16"/>
           <w:szCs w:val="19"/>
-          <w:lang w:val="es-ES"/>
         </w:rPr>
         <w:t xml:space="preserve"> </w:t>
       </w:r>
@@ -9736,7 +10656,6 @@
           <w:color w:val="008080"/>
           <w:sz w:val="16"/>
           <w:szCs w:val="19"/>
-          <w:lang w:val="es-ES"/>
         </w:rPr>
         <w:t>NUMBER</w:t>
       </w:r>
@@ -9745,7 +10664,6 @@
           <w:rFonts w:ascii="Consolas" w:hAnsi="Consolas" w:cs="Consolas"/>
           <w:sz w:val="16"/>
           <w:szCs w:val="19"/>
-          <w:lang w:val="es-ES"/>
         </w:rPr>
         <w:t xml:space="preserve"> </w:t>
       </w:r>
@@ -9755,7 +10673,6 @@
           <w:color w:val="0000FF"/>
           <w:sz w:val="16"/>
           <w:szCs w:val="19"/>
-          <w:lang w:val="es-ES"/>
         </w:rPr>
         <w:t>CHECK</w:t>
       </w:r>
@@ -9765,7 +10682,6 @@
           <w:color w:val="808080"/>
           <w:sz w:val="16"/>
           <w:szCs w:val="19"/>
-          <w:lang w:val="es-ES"/>
         </w:rPr>
         <w:t>(</w:t>
       </w:r>
@@ -9776,7 +10692,6 @@
           <w:color w:val="008080"/>
           <w:sz w:val="16"/>
           <w:szCs w:val="19"/>
-          <w:lang w:val="es-ES"/>
         </w:rPr>
         <w:t>nro_salon</w:t>
       </w:r>
@@ -9786,17 +10701,15 @@
           <w:rFonts w:ascii="Consolas" w:hAnsi="Consolas" w:cs="Consolas"/>
           <w:sz w:val="16"/>
           <w:szCs w:val="19"/>
-          <w:lang w:val="es-ES"/>
-        </w:rPr>
-        <w:t xml:space="preserve"> </w:t>
-      </w:r>
-      <w:r>
-        <w:rPr>
-          <w:rFonts w:ascii="Consolas" w:hAnsi="Consolas" w:cs="Consolas"/>
-          <w:color w:val="808080"/>
-          <w:sz w:val="16"/>
-          <w:szCs w:val="19"/>
-          <w:lang w:val="es-ES"/>
+        </w:rPr>
+        <w:t xml:space="preserve"> </w:t>
+      </w:r>
+      <w:r>
+        <w:rPr>
+          <w:rFonts w:ascii="Consolas" w:hAnsi="Consolas" w:cs="Consolas"/>
+          <w:color w:val="808080"/>
+          <w:sz w:val="16"/>
+          <w:szCs w:val="19"/>
         </w:rPr>
         <w:t>&gt;=</w:t>
       </w:r>
@@ -9805,7 +10718,6 @@
           <w:rFonts w:ascii="Consolas" w:hAnsi="Consolas" w:cs="Consolas"/>
           <w:sz w:val="16"/>
           <w:szCs w:val="19"/>
-          <w:lang w:val="es-ES"/>
         </w:rPr>
         <w:t>0</w:t>
       </w:r>
@@ -9815,7 +10727,6 @@
           <w:color w:val="808080"/>
           <w:sz w:val="16"/>
           <w:szCs w:val="19"/>
-          <w:lang w:val="es-ES"/>
         </w:rPr>
         <w:t>),</w:t>
       </w:r>
@@ -9837,7 +10748,6 @@
           <w:rFonts w:ascii="Consolas" w:hAnsi="Consolas" w:cs="Consolas"/>
           <w:sz w:val="16"/>
           <w:szCs w:val="19"/>
-          <w:lang w:val="es-ES"/>
         </w:rPr>
         <w:t xml:space="preserve">  </w:t>
       </w:r>
@@ -13934,7 +14844,6 @@
         </w:rPr>
         <w:t xml:space="preserve"> </w:t>
       </w:r>
-      <w:proofErr w:type="spellStart"/>
       <w:r>
         <w:rPr>
           <w:rFonts w:ascii="Consolas" w:hAnsi="Consolas" w:cs="Consolas"/>
@@ -13945,7 +14854,6 @@
         </w:rPr>
         <w:t>institucion</w:t>
       </w:r>
-      <w:proofErr w:type="spellEnd"/>
       <w:r>
         <w:rPr>
           <w:rFonts w:ascii="Consolas" w:hAnsi="Consolas" w:cs="Consolas"/>
@@ -16520,7 +17428,7 @@
           <w:lang w:val="es-ES"/>
         </w:rPr>
       </w:pPr>
-      <w:bookmarkStart w:id="12" w:name="_Toc310448544"/>
+      <w:bookmarkStart w:id="12" w:name="_Toc310451733"/>
       <w:r>
         <w:rPr>
           <w:lang w:val="es-ES"/>
@@ -16537,7 +17445,7 @@
           <w:lang w:val="es-ES"/>
         </w:rPr>
       </w:pPr>
-      <w:bookmarkStart w:id="13" w:name="_Toc310448545"/>
+      <w:bookmarkStart w:id="13" w:name="_Toc310451734"/>
       <w:r>
         <w:rPr>
           <w:lang w:val="es-ES"/>
@@ -19774,7 +20682,7 @@
           <w:lang w:val="es-ES"/>
         </w:rPr>
       </w:pPr>
-      <w:bookmarkStart w:id="14" w:name="_Toc310448546"/>
+      <w:bookmarkStart w:id="14" w:name="_Toc310451735"/>
       <w:r>
         <w:rPr>
           <w:lang w:val="es-ES"/>
@@ -21040,7 +21948,7 @@
           <w:lang w:val="es-ES"/>
         </w:rPr>
       </w:pPr>
-      <w:bookmarkStart w:id="15" w:name="_Toc310448547"/>
+      <w:bookmarkStart w:id="15" w:name="_Toc310451736"/>
       <w:r>
         <w:rPr>
           <w:lang w:val="es-ES"/>
@@ -23665,7 +24573,7 @@
           <w:lang w:val="es-ES"/>
         </w:rPr>
       </w:pPr>
-      <w:bookmarkStart w:id="16" w:name="_Toc310448548"/>
+      <w:bookmarkStart w:id="16" w:name="_Toc310451737"/>
       <w:r>
         <w:rPr>
           <w:lang w:val="es-ES"/>
@@ -50330,7 +51238,7 @@
           <w:lang w:val="es-ES"/>
         </w:rPr>
       </w:pPr>
-      <w:bookmarkStart w:id="17" w:name="_Toc310448549"/>
+      <w:bookmarkStart w:id="17" w:name="_Toc310451738"/>
       <w:r>
         <w:rPr>
           <w:lang w:val="es-ES"/>
@@ -50359,7 +51267,7 @@
           <w:lang w:val="es-ES"/>
         </w:rPr>
       </w:pPr>
-      <w:bookmarkStart w:id="18" w:name="_Toc310448550"/>
+      <w:bookmarkStart w:id="18" w:name="_Toc310451739"/>
       <w:r>
         <w:rPr>
           <w:lang w:val="es-ES"/>
@@ -50410,7 +51318,7 @@
           <w:lang w:val="es-ES"/>
         </w:rPr>
       </w:pPr>
-      <w:bookmarkStart w:id="19" w:name="_Toc310448551"/>
+      <w:bookmarkStart w:id="19" w:name="_Toc310451740"/>
       <w:r>
         <w:rPr>
           <w:lang w:val="es-ES"/>
@@ -50518,7 +51426,7 @@
           <w:lang w:val="es-ES"/>
         </w:rPr>
       </w:pPr>
-      <w:bookmarkStart w:id="20" w:name="_Toc310448552"/>
+      <w:bookmarkStart w:id="20" w:name="_Toc310451741"/>
       <w:r>
         <w:rPr>
           <w:lang w:val="es-ES"/>
@@ -50554,6 +51462,9 @@
         </w:rPr>
       </w:pPr>
       <w:r>
+        <w:rPr>
+          <w:noProof/>
+        </w:rPr>
         <w:drawing>
           <wp:inline distT="0" distB="0" distL="0" distR="0">
             <wp:extent cx="6188710" cy="1769171"/>
@@ -50700,6 +51611,9 @@
         </w:rPr>
       </w:pPr>
       <w:r>
+        <w:rPr>
+          <w:noProof/>
+        </w:rPr>
         <w:drawing>
           <wp:inline distT="0" distB="0" distL="0" distR="0">
             <wp:extent cx="6188710" cy="1091328"/>
@@ -50819,6 +51733,9 @@
         </w:rPr>
       </w:pPr>
       <w:r>
+        <w:rPr>
+          <w:noProof/>
+        </w:rPr>
         <w:drawing>
           <wp:inline distT="0" distB="0" distL="0" distR="0">
             <wp:extent cx="6188710" cy="1091328"/>
@@ -50889,7 +51806,7 @@
           <w:lang w:val="es-ES"/>
         </w:rPr>
       </w:pPr>
-      <w:bookmarkStart w:id="21" w:name="_Toc310448553"/>
+      <w:bookmarkStart w:id="21" w:name="_Toc310451742"/>
       <w:r>
         <w:rPr>
           <w:lang w:val="es-ES"/>
@@ -50913,7 +51830,7 @@
           <w:lang w:val="es-ES"/>
         </w:rPr>
       </w:pPr>
-      <w:bookmarkStart w:id="22" w:name="_Toc310448554"/>
+      <w:bookmarkStart w:id="22" w:name="_Toc310451743"/>
       <w:r>
         <w:rPr>
           <w:lang w:val="es-ES"/>
@@ -51046,7 +51963,7 @@
           <w:lang w:val="es-ES"/>
         </w:rPr>
       </w:pPr>
-      <w:bookmarkStart w:id="23" w:name="_Toc310448555"/>
+      <w:bookmarkStart w:id="23" w:name="_Toc310451744"/>
       <w:r>
         <w:rPr>
           <w:lang w:val="es-ES"/>
@@ -51233,7 +52150,7 @@
           <w:lang w:val="es-ES"/>
         </w:rPr>
       </w:pPr>
-      <w:bookmarkStart w:id="24" w:name="_Toc310448556"/>
+      <w:bookmarkStart w:id="24" w:name="_Toc310451745"/>
       <w:r>
         <w:rPr>
           <w:lang w:val="es-ES"/>
@@ -51353,21 +52270,7 @@
         <w:rPr>
           <w:lang w:val="es-ES"/>
         </w:rPr>
-        <w:t xml:space="preserve">Se agrego el campo timezone en la tabla </w:t>
-      </w:r>
-      <w:proofErr w:type="spellStart"/>
-      <w:r>
-        <w:rPr>
-          <w:lang w:val="es-ES"/>
-        </w:rPr>
-        <w:t>institucion</w:t>
-      </w:r>
-      <w:proofErr w:type="spellEnd"/>
-      <w:r>
-        <w:rPr>
-          <w:lang w:val="es-ES"/>
-        </w:rPr>
-        <w:t>.</w:t>
+        <w:t>Se agrego el campo timezone en la tabla institucion.</w:t>
       </w:r>
     </w:p>
     <w:p>
@@ -51385,21 +52288,7 @@
         <w:rPr>
           <w:lang w:val="es-ES"/>
         </w:rPr>
-        <w:t xml:space="preserve">Se agrego un CHECK sobre el campo timezone de la tabla </w:t>
-      </w:r>
-      <w:proofErr w:type="spellStart"/>
-      <w:r>
-        <w:rPr>
-          <w:lang w:val="es-ES"/>
-        </w:rPr>
-        <w:t>institucion</w:t>
-      </w:r>
-      <w:proofErr w:type="spellEnd"/>
-      <w:r>
-        <w:rPr>
-          <w:lang w:val="es-ES"/>
-        </w:rPr>
-        <w:t>.</w:t>
+        <w:t>Se agrego un CHECK sobre el campo timezone de la tabla institucion.</w:t>
       </w:r>
     </w:p>
     <w:p>
@@ -51425,46 +52314,2519 @@
         </w:rPr>
         <w:t xml:space="preserve"> un campo incorrecto (</w:t>
       </w:r>
+      <w:r>
+        <w:rPr>
+          <w:lang w:val="es-ES"/>
+        </w:rPr>
+        <w:t>dependía</w:t>
+      </w:r>
+      <w:r>
+        <w:rPr>
+          <w:lang w:val="es-ES"/>
+        </w:rPr>
+        <w:t xml:space="preserve"> de nro_examen  de la tabla examen </w:t>
+      </w:r>
+      <w:r>
+        <w:rPr>
+          <w:lang w:val="es-ES"/>
+        </w:rPr>
+        <w:t>cuando</w:t>
+      </w:r>
+      <w:r>
+        <w:rPr>
+          <w:lang w:val="es-ES"/>
+        </w:rPr>
+        <w:t xml:space="preserve"> lo correcto era nro_estudiante de esa tabla).</w:t>
+      </w:r>
+    </w:p>
+    <w:p>
+      <w:pPr>
+        <w:pStyle w:val="Sinespaciado"/>
+        <w:rPr>
+          <w:lang w:val="es-ES"/>
+        </w:rPr>
+      </w:pPr>
+    </w:p>
+    <w:p>
+      <w:pPr>
+        <w:pStyle w:val="Ttulo1"/>
+        <w:rPr>
+          <w:lang w:val="es-ES"/>
+        </w:rPr>
+      </w:pPr>
+      <w:bookmarkStart w:id="25" w:name="_Toc310451746"/>
+      <w:r>
+        <w:rPr>
+          <w:lang w:val="es-ES"/>
+        </w:rPr>
+        <w:t>5. Análisis y diseño de procedimientos y funciones</w:t>
+      </w:r>
+      <w:bookmarkEnd w:id="25"/>
+    </w:p>
+    <w:p>
+      <w:pPr>
+        <w:pStyle w:val="Ttulo2"/>
+        <w:rPr>
+          <w:lang w:val="es-ES"/>
+        </w:rPr>
+      </w:pPr>
+      <w:bookmarkStart w:id="26" w:name="_Toc310451747"/>
+      <w:r>
+        <w:rPr>
+          <w:lang w:val="es-ES"/>
+        </w:rPr>
+        <w:t xml:space="preserve">5.1 </w:t>
+      </w:r>
+      <w:r>
+        <w:rPr>
+          <w:lang w:val="es-ES"/>
+        </w:rPr>
+        <w:t>Procedimiento para inscripción a instancias de examen</w:t>
+      </w:r>
+      <w:bookmarkEnd w:id="26"/>
+    </w:p>
+    <w:p>
+      <w:pPr>
+        <w:pStyle w:val="Ttulo3"/>
+        <w:rPr>
+          <w:lang w:val="es-ES"/>
+        </w:rPr>
+      </w:pPr>
+      <w:bookmarkStart w:id="27" w:name="_Toc310451748"/>
+      <w:r>
+        <w:rPr>
+          <w:lang w:val="es-ES"/>
+        </w:rPr>
+        <w:t xml:space="preserve">5.1.1 </w:t>
+      </w:r>
+      <w:r>
+        <w:rPr>
+          <w:lang w:val="es-ES"/>
+        </w:rPr>
+        <w:t>Análisis</w:t>
+      </w:r>
+      <w:r>
+        <w:rPr>
+          <w:lang w:val="es-ES"/>
+        </w:rPr>
+        <w:t xml:space="preserve"> y </w:t>
+      </w:r>
+      <w:r>
+        <w:rPr>
+          <w:lang w:val="es-ES"/>
+        </w:rPr>
+        <w:t>diseño</w:t>
+      </w:r>
+      <w:bookmarkEnd w:id="27"/>
+    </w:p>
+    <w:p>
+      <w:pPr>
+        <w:pStyle w:val="Ttulo2"/>
+        <w:rPr>
+          <w:lang w:val="es-ES"/>
+        </w:rPr>
+      </w:pPr>
+    </w:p>
+    <w:p>
+      <w:pPr>
+        <w:pStyle w:val="Ttulo2"/>
+        <w:rPr>
+          <w:lang w:val="es-ES"/>
+        </w:rPr>
+      </w:pPr>
+      <w:bookmarkStart w:id="28" w:name="_Toc310451749"/>
+      <w:r>
+        <w:rPr>
+          <w:lang w:val="es-ES"/>
+        </w:rPr>
+        <w:t xml:space="preserve">5.2 </w:t>
+      </w:r>
+      <w:r>
+        <w:rPr>
+          <w:lang w:val="es-ES"/>
+        </w:rPr>
+        <w:t>Informe de Exámenes</w:t>
+      </w:r>
+      <w:bookmarkEnd w:id="28"/>
+    </w:p>
+    <w:p>
+      <w:pPr>
+        <w:pStyle w:val="Ttulo3"/>
+        <w:rPr>
+          <w:lang w:val="es-ES"/>
+        </w:rPr>
+      </w:pPr>
+      <w:bookmarkStart w:id="29" w:name="_Toc310451750"/>
+      <w:r>
+        <w:rPr>
+          <w:lang w:val="es-ES"/>
+        </w:rPr>
+        <w:t>5.2.1 Análisis y diseño</w:t>
+      </w:r>
+      <w:bookmarkEnd w:id="29"/>
+    </w:p>
+    <w:p>
+      <w:pPr>
+        <w:pStyle w:val="Sinespaciado"/>
+        <w:rPr>
+          <w:lang w:val="es-ES"/>
+        </w:rPr>
+      </w:pPr>
+      <w:r>
+        <w:rPr>
+          <w:lang w:val="es-ES"/>
+        </w:rPr>
+        <w:t xml:space="preserve">Se iteran </w:t>
+      </w:r>
+      <w:r>
+        <w:rPr>
+          <w:lang w:val="es-ES"/>
+        </w:rPr>
+        <w:t xml:space="preserve">ordenadas por fecha ascendente </w:t>
+      </w:r>
+      <w:r>
+        <w:rPr>
+          <w:lang w:val="es-ES"/>
+        </w:rPr>
+        <w:t>las instancias de examen que cumplan con el rango de fechas pasadas por parámetro (si no se especifico una fecha de fin entonces se toma como fecha de fin la máxima fecha soportada por Oracle).</w:t>
+      </w:r>
+    </w:p>
+    <w:p>
+      <w:pPr>
+        <w:pStyle w:val="Sinespaciado"/>
+        <w:rPr>
+          <w:lang w:val="es-ES"/>
+        </w:rPr>
+      </w:pPr>
+    </w:p>
+    <w:p>
+      <w:pPr>
+        <w:pStyle w:val="Sinespaciado"/>
+        <w:rPr>
+          <w:lang w:val="es-ES"/>
+        </w:rPr>
+      </w:pPr>
+      <w:r>
+        <w:rPr>
+          <w:lang w:val="es-ES"/>
+        </w:rPr>
+        <w:t xml:space="preserve">Para cada una de las instancias se </w:t>
+      </w:r>
+      <w:r>
+        <w:rPr>
+          <w:lang w:val="es-ES"/>
+        </w:rPr>
+        <w:t xml:space="preserve">iteran las instituciones donde se realizaron, ordenados por fecha y hora. </w:t>
+      </w:r>
+    </w:p>
+    <w:p>
+      <w:pPr>
+        <w:pStyle w:val="Sinespaciado"/>
+        <w:rPr>
+          <w:lang w:val="es-ES"/>
+        </w:rPr>
+      </w:pPr>
+      <w:r>
+        <w:rPr>
+          <w:lang w:val="es-ES"/>
+        </w:rPr>
+        <w:t>Por último, para cada instancia de examen e institucion, se iteran los registros de la tabla rinde y alumno</w:t>
+      </w:r>
+      <w:r>
+        <w:rPr>
+          <w:lang w:val="es-ES"/>
+        </w:rPr>
+        <w:t xml:space="preserve"> ordenados por el numero de salón y numero de silla</w:t>
+      </w:r>
+      <w:r>
+        <w:rPr>
+          <w:lang w:val="es-ES"/>
+        </w:rPr>
+        <w:t>, con un corte de control por salón para imprimir los resultados en el orden pedido.</w:t>
+      </w:r>
+    </w:p>
+    <w:p>
+      <w:pPr>
+        <w:pStyle w:val="Sinespaciado"/>
+        <w:rPr>
+          <w:lang w:val="es-ES"/>
+        </w:rPr>
+      </w:pPr>
+    </w:p>
+    <w:p>
+      <w:pPr>
+        <w:pStyle w:val="Sinespaciado"/>
+        <w:rPr>
+          <w:lang w:val="es-ES"/>
+        </w:rPr>
+      </w:pPr>
+      <w:r>
+        <w:rPr>
+          <w:lang w:val="es-ES"/>
+        </w:rPr>
+        <w:t>Se utiliza una función auxiliar para convertir la fecha y hora de la instancia del examen a la fecha y hora locales del pais de la institucion donde se está to</w:t>
+      </w:r>
+      <w:r>
+        <w:rPr>
+          <w:lang w:val="es-ES"/>
+        </w:rPr>
+        <w:t>mando el examen (la fecha convertida solo se imprime si cambia respecto a la original cuando se le aplica la diferencia horaria).</w:t>
+      </w:r>
+    </w:p>
+    <w:p>
+      <w:pPr>
+        <w:rPr>
+          <w:rFonts w:asciiTheme="majorHAnsi" w:eastAsiaTheme="majorEastAsia" w:hAnsiTheme="majorHAnsi" w:cstheme="majorBidi"/>
+          <w:b/>
+          <w:bCs/>
+          <w:color w:val="4F81BD" w:themeColor="accent1"/>
+          <w:lang w:val="es-ES"/>
+        </w:rPr>
+      </w:pPr>
+      <w:bookmarkStart w:id="30" w:name="_Toc310451751"/>
+      <w:r>
+        <w:rPr>
+          <w:lang w:val="es-ES"/>
+        </w:rPr>
+        <w:br w:type="page"/>
+      </w:r>
+    </w:p>
+    <w:p>
+      <w:pPr>
+        <w:pStyle w:val="Ttulo3"/>
+        <w:rPr>
+          <w:lang w:val="es-ES"/>
+        </w:rPr>
+      </w:pPr>
+      <w:r>
+        <w:rPr>
+          <w:lang w:val="es-ES"/>
+        </w:rPr>
+        <w:lastRenderedPageBreak/>
+        <w:t>5.2.</w:t>
+      </w:r>
+      <w:r>
+        <w:rPr>
+          <w:lang w:val="es-ES"/>
+        </w:rPr>
+        <w:t>2</w:t>
+      </w:r>
+      <w:r>
+        <w:rPr>
+          <w:lang w:val="es-ES"/>
+        </w:rPr>
+        <w:t xml:space="preserve"> Salidas de ejemplo</w:t>
+      </w:r>
+      <w:bookmarkEnd w:id="30"/>
+    </w:p>
+    <w:p>
+      <w:pPr>
+        <w:pStyle w:val="Sinespaciado"/>
+        <w:rPr>
+          <w:lang w:val="es-ES"/>
+        </w:rPr>
+      </w:pPr>
+      <w:r>
+        <w:rPr>
+          <w:b/>
+          <w:lang w:val="es-ES"/>
+        </w:rPr>
+        <w:t>Numero de Examen</w:t>
+      </w:r>
+      <w:r>
+        <w:rPr>
+          <w:lang w:val="es-ES"/>
+        </w:rPr>
+        <w:t>: 142</w:t>
+      </w:r>
+    </w:p>
+    <w:p>
+      <w:pPr>
+        <w:pStyle w:val="Sinespaciado"/>
+        <w:rPr>
+          <w:lang w:val="es-ES"/>
+        </w:rPr>
+      </w:pPr>
+      <w:r>
+        <w:rPr>
+          <w:b/>
+          <w:lang w:val="es-ES"/>
+        </w:rPr>
+        <w:t>Fecha inicio</w:t>
+      </w:r>
+      <w:r>
+        <w:rPr>
+          <w:lang w:val="es-ES"/>
+        </w:rPr>
+        <w:t xml:space="preserve">: </w:t>
+      </w:r>
+      <w:r>
+        <w:rPr>
+          <w:lang w:val="es-ES"/>
+        </w:rPr>
+        <w:t>2011/07/01</w:t>
+      </w:r>
+    </w:p>
+    <w:p>
+      <w:pPr>
+        <w:pStyle w:val="Sinespaciado"/>
+        <w:rPr>
+          <w:lang w:val="es-ES"/>
+        </w:rPr>
+      </w:pPr>
+      <w:r>
+        <w:rPr>
+          <w:b/>
+          <w:lang w:val="es-ES"/>
+        </w:rPr>
+        <w:t>Fecha fin</w:t>
+      </w:r>
+      <w:r>
+        <w:rPr>
+          <w:lang w:val="es-ES"/>
+        </w:rPr>
+        <w:t>: fin de los datos</w:t>
+      </w:r>
+    </w:p>
+    <w:p>
+      <w:pPr>
+        <w:pStyle w:val="Sinespaciado"/>
+        <w:rPr>
+          <w:sz w:val="18"/>
+          <w:szCs w:val="18"/>
+          <w:lang w:val="es-ES"/>
+        </w:rPr>
+      </w:pPr>
+    </w:p>
+    <w:p>
+      <w:pPr>
+        <w:pStyle w:val="Sinespaciado"/>
+        <w:rPr>
+          <w:sz w:val="18"/>
+          <w:szCs w:val="18"/>
+          <w:lang w:val="es-ES"/>
+        </w:rPr>
+      </w:pPr>
+      <w:r>
+        <w:rPr>
+          <w:sz w:val="18"/>
+          <w:szCs w:val="18"/>
+          <w:lang w:val="es-ES"/>
+        </w:rPr>
+        <w:t>-----------------------</w:t>
+      </w:r>
+    </w:p>
+    <w:p>
+      <w:pPr>
+        <w:pStyle w:val="Sinespaciado"/>
+        <w:rPr>
+          <w:sz w:val="18"/>
+          <w:szCs w:val="18"/>
+          <w:lang w:val="es-ES"/>
+        </w:rPr>
+      </w:pPr>
+      <w:r>
+        <w:rPr>
+          <w:sz w:val="18"/>
+          <w:szCs w:val="18"/>
+          <w:lang w:val="es-ES"/>
+        </w:rPr>
+        <w:t xml:space="preserve">- Informe de </w:t>
+      </w:r>
       <w:proofErr w:type="spellStart"/>
       <w:r>
         <w:rPr>
-          <w:lang w:val="es-ES"/>
-        </w:rPr>
-        <w:t>dependi</w:t>
-      </w:r>
-      <w:r>
-        <w:rPr>
-          <w:lang w:val="es-ES"/>
-        </w:rPr>
-        <w:t>a</w:t>
+          <w:sz w:val="18"/>
+          <w:szCs w:val="18"/>
+          <w:lang w:val="es-ES"/>
+        </w:rPr>
+        <w:t>Examenes</w:t>
       </w:r>
       <w:proofErr w:type="spellEnd"/>
       <w:r>
         <w:rPr>
-          <w:lang w:val="es-ES"/>
-        </w:rPr>
-        <w:t xml:space="preserve"> de nro_examen  de la tabla examen </w:t>
-      </w:r>
-      <w:r>
-        <w:rPr>
-          <w:lang w:val="es-ES"/>
-        </w:rPr>
-        <w:t>cuando</w:t>
-      </w:r>
-      <w:r>
-        <w:rPr>
-          <w:lang w:val="es-ES"/>
-        </w:rPr>
-        <w:t xml:space="preserve"> lo correcto era nro_estudiante de esa tabla).</w:t>
+          <w:sz w:val="18"/>
+          <w:szCs w:val="18"/>
+          <w:lang w:val="es-ES"/>
+        </w:rPr>
+        <w:t xml:space="preserve"> -</w:t>
       </w:r>
     </w:p>
     <w:p>
       <w:pPr>
         <w:pStyle w:val="Sinespaciado"/>
         <w:rPr>
-          <w:lang w:val="es-ES"/>
-        </w:rPr>
-      </w:pPr>
+          <w:sz w:val="18"/>
+          <w:szCs w:val="18"/>
+          <w:lang w:val="es-ES"/>
+        </w:rPr>
+      </w:pPr>
+      <w:r>
+        <w:rPr>
+          <w:sz w:val="18"/>
+          <w:szCs w:val="18"/>
+          <w:lang w:val="es-ES"/>
+        </w:rPr>
+        <w:t>-----------------------</w:t>
+      </w:r>
+    </w:p>
+    <w:p>
+      <w:pPr>
+        <w:pStyle w:val="Sinespaciado"/>
+        <w:rPr>
+          <w:sz w:val="18"/>
+          <w:szCs w:val="18"/>
+          <w:lang w:val="es-ES"/>
+        </w:rPr>
+      </w:pPr>
+      <w:r>
+        <w:rPr>
+          <w:sz w:val="18"/>
+          <w:szCs w:val="18"/>
+          <w:lang w:val="es-ES"/>
+        </w:rPr>
+        <w:t xml:space="preserve">Examen: FCE - </w:t>
+      </w:r>
+      <w:proofErr w:type="spellStart"/>
+      <w:r>
+        <w:rPr>
+          <w:sz w:val="18"/>
+          <w:szCs w:val="18"/>
+          <w:lang w:val="es-ES"/>
+        </w:rPr>
+        <w:t>First</w:t>
+      </w:r>
+      <w:proofErr w:type="spellEnd"/>
+      <w:r>
+        <w:rPr>
+          <w:sz w:val="18"/>
+          <w:szCs w:val="18"/>
+          <w:lang w:val="es-ES"/>
+        </w:rPr>
+        <w:t xml:space="preserve"> </w:t>
+      </w:r>
+      <w:proofErr w:type="spellStart"/>
+      <w:r>
+        <w:rPr>
+          <w:sz w:val="18"/>
+          <w:szCs w:val="18"/>
+          <w:lang w:val="es-ES"/>
+        </w:rPr>
+        <w:t>Certificate</w:t>
+      </w:r>
+      <w:proofErr w:type="spellEnd"/>
+      <w:r>
+        <w:rPr>
+          <w:sz w:val="18"/>
+          <w:szCs w:val="18"/>
+          <w:lang w:val="es-ES"/>
+        </w:rPr>
+        <w:t xml:space="preserve"> (142)</w:t>
+      </w:r>
+    </w:p>
+    <w:p>
+      <w:pPr>
+        <w:pStyle w:val="Sinespaciado"/>
+        <w:rPr>
+          <w:sz w:val="18"/>
+          <w:szCs w:val="18"/>
+          <w:lang w:val="es-ES"/>
+        </w:rPr>
+      </w:pPr>
+      <w:r>
+        <w:rPr>
+          <w:sz w:val="18"/>
+          <w:szCs w:val="18"/>
+          <w:lang w:val="es-ES"/>
+        </w:rPr>
+        <w:t>Desde: 01.JUL.2011</w:t>
+      </w:r>
+    </w:p>
+    <w:p>
+      <w:pPr>
+        <w:pStyle w:val="Sinespaciado"/>
+        <w:rPr>
+          <w:sz w:val="18"/>
+          <w:szCs w:val="18"/>
+          <w:lang w:val="es-ES"/>
+        </w:rPr>
+      </w:pPr>
+      <w:r>
+        <w:rPr>
+          <w:sz w:val="18"/>
+          <w:szCs w:val="18"/>
+          <w:lang w:val="es-ES"/>
+        </w:rPr>
+        <w:t>Hasta: Fin De Datos</w:t>
+      </w:r>
+    </w:p>
+    <w:p>
+      <w:pPr>
+        <w:pStyle w:val="Sinespaciado"/>
+        <w:rPr>
+          <w:sz w:val="18"/>
+          <w:szCs w:val="18"/>
+        </w:rPr>
+      </w:pPr>
+      <w:r>
+        <w:rPr>
+          <w:sz w:val="18"/>
+          <w:szCs w:val="18"/>
+        </w:rPr>
+        <w:t>-----------------------</w:t>
+      </w:r>
+    </w:p>
+    <w:p>
+      <w:pPr>
+        <w:pStyle w:val="Sinespaciado"/>
+        <w:rPr>
+          <w:sz w:val="18"/>
+          <w:szCs w:val="18"/>
+        </w:rPr>
+      </w:pPr>
+      <w:r>
+        <w:rPr>
+          <w:sz w:val="18"/>
+          <w:szCs w:val="18"/>
+        </w:rPr>
+        <w:t>-- 15.AUG.2011</w:t>
+      </w:r>
+    </w:p>
+    <w:p>
+      <w:pPr>
+        <w:pStyle w:val="Sinespaciado"/>
+        <w:rPr>
+          <w:sz w:val="18"/>
+          <w:szCs w:val="18"/>
+        </w:rPr>
+      </w:pPr>
+      <w:r>
+        <w:rPr>
+          <w:sz w:val="18"/>
+          <w:szCs w:val="18"/>
+        </w:rPr>
+        <w:t>----- Anglo (UY) - 07:00 am</w:t>
+      </w:r>
+    </w:p>
+    <w:p>
+      <w:pPr>
+        <w:pStyle w:val="Sinespaciado"/>
+        <w:rPr>
+          <w:sz w:val="18"/>
+          <w:szCs w:val="18"/>
+        </w:rPr>
+      </w:pPr>
+      <w:r>
+        <w:rPr>
+          <w:sz w:val="18"/>
+          <w:szCs w:val="18"/>
+        </w:rPr>
+        <w:t>------- Salon: 1</w:t>
+      </w:r>
+    </w:p>
+    <w:p>
+      <w:pPr>
+        <w:pStyle w:val="Sinespaciado"/>
+        <w:rPr>
+          <w:sz w:val="18"/>
+          <w:szCs w:val="18"/>
+          <w:lang w:val="es-ES"/>
+        </w:rPr>
+      </w:pPr>
+      <w:r>
+        <w:rPr>
+          <w:sz w:val="18"/>
+          <w:szCs w:val="18"/>
+        </w:rPr>
+        <w:t xml:space="preserve">          </w:t>
+      </w:r>
+      <w:r>
+        <w:rPr>
+          <w:sz w:val="18"/>
+          <w:szCs w:val="18"/>
+          <w:lang w:val="es-ES"/>
+        </w:rPr>
+        <w:t xml:space="preserve">Silla   -   </w:t>
+      </w:r>
+      <w:proofErr w:type="spellStart"/>
+      <w:r>
+        <w:rPr>
+          <w:sz w:val="18"/>
+          <w:szCs w:val="18"/>
+          <w:lang w:val="es-ES"/>
+        </w:rPr>
+        <w:t>NroEst</w:t>
+      </w:r>
+      <w:proofErr w:type="spellEnd"/>
+      <w:r>
+        <w:rPr>
+          <w:sz w:val="18"/>
+          <w:szCs w:val="18"/>
+          <w:lang w:val="es-ES"/>
+        </w:rPr>
+        <w:t xml:space="preserve">   -   Nombre</w:t>
+      </w:r>
+    </w:p>
+    <w:p>
+      <w:pPr>
+        <w:pStyle w:val="Sinespaciado"/>
+        <w:rPr>
+          <w:sz w:val="18"/>
+          <w:szCs w:val="18"/>
+          <w:lang w:val="es-ES"/>
+        </w:rPr>
+      </w:pPr>
+      <w:r>
+        <w:rPr>
+          <w:sz w:val="18"/>
+          <w:szCs w:val="18"/>
+          <w:lang w:val="es-ES"/>
+        </w:rPr>
+        <w:t>------------------------------------------</w:t>
+      </w:r>
+    </w:p>
+    <w:p>
+      <w:pPr>
+        <w:pStyle w:val="Sinespaciado"/>
+        <w:rPr>
+          <w:sz w:val="18"/>
+          <w:szCs w:val="18"/>
+          <w:lang w:val="es-ES"/>
+        </w:rPr>
+      </w:pPr>
+      <w:r>
+        <w:rPr>
+          <w:sz w:val="18"/>
+          <w:szCs w:val="18"/>
+          <w:lang w:val="es-ES"/>
+        </w:rPr>
+        <w:t xml:space="preserve">           1   -   1234   -   Juan </w:t>
+      </w:r>
+      <w:proofErr w:type="spellStart"/>
+      <w:r>
+        <w:rPr>
+          <w:sz w:val="18"/>
+          <w:szCs w:val="18"/>
+          <w:lang w:val="es-ES"/>
+        </w:rPr>
+        <w:t>Perez</w:t>
+      </w:r>
+      <w:proofErr w:type="spellEnd"/>
+    </w:p>
+    <w:p>
+      <w:pPr>
+        <w:pStyle w:val="Sinespaciado"/>
+        <w:rPr>
+          <w:sz w:val="18"/>
+          <w:szCs w:val="18"/>
+          <w:lang w:val="es-ES"/>
+        </w:rPr>
+      </w:pPr>
+      <w:r>
+        <w:rPr>
+          <w:sz w:val="18"/>
+          <w:szCs w:val="18"/>
+          <w:lang w:val="es-ES"/>
+        </w:rPr>
+        <w:t xml:space="preserve">           2   -   2983   -   </w:t>
+      </w:r>
+      <w:proofErr w:type="spellStart"/>
+      <w:r>
+        <w:rPr>
+          <w:sz w:val="18"/>
+          <w:szCs w:val="18"/>
+          <w:lang w:val="es-ES"/>
+        </w:rPr>
+        <w:t>Jose</w:t>
+      </w:r>
+      <w:proofErr w:type="spellEnd"/>
+      <w:r>
+        <w:rPr>
+          <w:sz w:val="18"/>
+          <w:szCs w:val="18"/>
+          <w:lang w:val="es-ES"/>
+        </w:rPr>
+        <w:t xml:space="preserve"> </w:t>
+      </w:r>
+      <w:proofErr w:type="spellStart"/>
+      <w:r>
+        <w:rPr>
+          <w:sz w:val="18"/>
+          <w:szCs w:val="18"/>
+          <w:lang w:val="es-ES"/>
+        </w:rPr>
+        <w:t>Alvarez</w:t>
+      </w:r>
+      <w:proofErr w:type="spellEnd"/>
+    </w:p>
+    <w:p>
+      <w:pPr>
+        <w:pStyle w:val="Sinespaciado"/>
+        <w:rPr>
+          <w:sz w:val="18"/>
+          <w:szCs w:val="18"/>
+          <w:lang w:val="es-ES"/>
+        </w:rPr>
+      </w:pPr>
+      <w:r>
+        <w:rPr>
+          <w:sz w:val="18"/>
+          <w:szCs w:val="18"/>
+          <w:lang w:val="es-ES"/>
+        </w:rPr>
+        <w:t>------------------------------------------</w:t>
+      </w:r>
+    </w:p>
+    <w:p>
+      <w:pPr>
+        <w:pStyle w:val="Sinespaciado"/>
+        <w:rPr>
+          <w:sz w:val="18"/>
+          <w:szCs w:val="18"/>
+          <w:lang w:val="es-ES"/>
+        </w:rPr>
+      </w:pPr>
+      <w:r>
+        <w:rPr>
+          <w:sz w:val="18"/>
+          <w:szCs w:val="18"/>
+          <w:lang w:val="es-ES"/>
+        </w:rPr>
+        <w:t xml:space="preserve">------- </w:t>
+      </w:r>
+      <w:proofErr w:type="spellStart"/>
+      <w:r>
+        <w:rPr>
+          <w:sz w:val="18"/>
+          <w:szCs w:val="18"/>
+          <w:lang w:val="es-ES"/>
+        </w:rPr>
+        <w:t>Salon</w:t>
+      </w:r>
+      <w:proofErr w:type="spellEnd"/>
+      <w:r>
+        <w:rPr>
+          <w:sz w:val="18"/>
+          <w:szCs w:val="18"/>
+          <w:lang w:val="es-ES"/>
+        </w:rPr>
+        <w:t>: 23</w:t>
+      </w:r>
+    </w:p>
+    <w:p>
+      <w:pPr>
+        <w:pStyle w:val="Sinespaciado"/>
+        <w:rPr>
+          <w:sz w:val="18"/>
+          <w:szCs w:val="18"/>
+          <w:lang w:val="es-ES"/>
+        </w:rPr>
+      </w:pPr>
+      <w:r>
+        <w:rPr>
+          <w:sz w:val="18"/>
+          <w:szCs w:val="18"/>
+          <w:lang w:val="es-ES"/>
+        </w:rPr>
+        <w:t xml:space="preserve">          Silla   -   </w:t>
+      </w:r>
+      <w:proofErr w:type="spellStart"/>
+      <w:r>
+        <w:rPr>
+          <w:sz w:val="18"/>
+          <w:szCs w:val="18"/>
+          <w:lang w:val="es-ES"/>
+        </w:rPr>
+        <w:t>NroEst</w:t>
+      </w:r>
+      <w:proofErr w:type="spellEnd"/>
+      <w:r>
+        <w:rPr>
+          <w:sz w:val="18"/>
+          <w:szCs w:val="18"/>
+          <w:lang w:val="es-ES"/>
+        </w:rPr>
+        <w:t xml:space="preserve">   -   Nombre</w:t>
+      </w:r>
+    </w:p>
+    <w:p>
+      <w:pPr>
+        <w:pStyle w:val="Sinespaciado"/>
+        <w:rPr>
+          <w:sz w:val="18"/>
+          <w:szCs w:val="18"/>
+          <w:lang w:val="es-ES"/>
+        </w:rPr>
+      </w:pPr>
+      <w:r>
+        <w:rPr>
+          <w:sz w:val="18"/>
+          <w:szCs w:val="18"/>
+          <w:lang w:val="es-ES"/>
+        </w:rPr>
+        <w:t>------------------------------------------</w:t>
+      </w:r>
+    </w:p>
+    <w:p>
+      <w:pPr>
+        <w:pStyle w:val="Sinespaciado"/>
+        <w:rPr>
+          <w:sz w:val="18"/>
+          <w:szCs w:val="18"/>
+          <w:lang w:val="es-ES"/>
+        </w:rPr>
+      </w:pPr>
+      <w:r>
+        <w:rPr>
+          <w:sz w:val="18"/>
+          <w:szCs w:val="18"/>
+          <w:lang w:val="es-ES"/>
+        </w:rPr>
+        <w:t xml:space="preserve">           11   -   8945   -   Alicia </w:t>
+      </w:r>
+      <w:proofErr w:type="spellStart"/>
+      <w:r>
+        <w:rPr>
+          <w:sz w:val="18"/>
+          <w:szCs w:val="18"/>
+          <w:lang w:val="es-ES"/>
+        </w:rPr>
+        <w:t>Perez</w:t>
+      </w:r>
+      <w:proofErr w:type="spellEnd"/>
+    </w:p>
+    <w:p>
+      <w:pPr>
+        <w:pStyle w:val="Sinespaciado"/>
+        <w:rPr>
+          <w:sz w:val="18"/>
+          <w:szCs w:val="18"/>
+        </w:rPr>
+      </w:pPr>
+      <w:r>
+        <w:rPr>
+          <w:sz w:val="18"/>
+          <w:szCs w:val="18"/>
+          <w:lang w:val="es-ES"/>
+        </w:rPr>
+        <w:t xml:space="preserve">           </w:t>
+      </w:r>
+      <w:r>
+        <w:rPr>
+          <w:sz w:val="18"/>
+          <w:szCs w:val="18"/>
+        </w:rPr>
+        <w:t>12   -   9523   -   Jose Rodriguez</w:t>
+      </w:r>
+    </w:p>
+    <w:p>
+      <w:pPr>
+        <w:pStyle w:val="Sinespaciado"/>
+        <w:rPr>
+          <w:sz w:val="18"/>
+          <w:szCs w:val="18"/>
+        </w:rPr>
+      </w:pPr>
+      <w:r>
+        <w:rPr>
+          <w:sz w:val="18"/>
+          <w:szCs w:val="18"/>
+        </w:rPr>
+        <w:t>------------------------------------------</w:t>
+      </w:r>
+    </w:p>
+    <w:p>
+      <w:pPr>
+        <w:pStyle w:val="Sinespaciado"/>
+        <w:rPr>
+          <w:sz w:val="18"/>
+          <w:szCs w:val="18"/>
+        </w:rPr>
+      </w:pPr>
+    </w:p>
+    <w:p>
+      <w:pPr>
+        <w:pStyle w:val="Sinespaciado"/>
+        <w:rPr>
+          <w:sz w:val="18"/>
+          <w:szCs w:val="18"/>
+        </w:rPr>
+      </w:pPr>
+      <w:r>
+        <w:rPr>
+          <w:sz w:val="18"/>
+          <w:szCs w:val="18"/>
+        </w:rPr>
+        <w:t>----- British School (CL) - 05:00 am</w:t>
+      </w:r>
+    </w:p>
+    <w:p>
+      <w:pPr>
+        <w:pStyle w:val="Sinespaciado"/>
+        <w:rPr>
+          <w:sz w:val="18"/>
+          <w:szCs w:val="18"/>
+          <w:lang w:val="es-ES"/>
+        </w:rPr>
+      </w:pPr>
+      <w:r>
+        <w:rPr>
+          <w:sz w:val="18"/>
+          <w:szCs w:val="18"/>
+          <w:lang w:val="es-ES"/>
+        </w:rPr>
+        <w:t xml:space="preserve">------- </w:t>
+      </w:r>
+      <w:proofErr w:type="spellStart"/>
+      <w:r>
+        <w:rPr>
+          <w:sz w:val="18"/>
+          <w:szCs w:val="18"/>
+          <w:lang w:val="es-ES"/>
+        </w:rPr>
+        <w:t>Salon</w:t>
+      </w:r>
+      <w:proofErr w:type="spellEnd"/>
+      <w:r>
+        <w:rPr>
+          <w:sz w:val="18"/>
+          <w:szCs w:val="18"/>
+          <w:lang w:val="es-ES"/>
+        </w:rPr>
+        <w:t>: 123</w:t>
+      </w:r>
+    </w:p>
+    <w:p>
+      <w:pPr>
+        <w:pStyle w:val="Sinespaciado"/>
+        <w:rPr>
+          <w:sz w:val="18"/>
+          <w:szCs w:val="18"/>
+          <w:lang w:val="es-ES"/>
+        </w:rPr>
+      </w:pPr>
+      <w:r>
+        <w:rPr>
+          <w:sz w:val="18"/>
+          <w:szCs w:val="18"/>
+          <w:lang w:val="es-ES"/>
+        </w:rPr>
+        <w:t xml:space="preserve">          Silla   -   </w:t>
+      </w:r>
+      <w:proofErr w:type="spellStart"/>
+      <w:r>
+        <w:rPr>
+          <w:sz w:val="18"/>
+          <w:szCs w:val="18"/>
+          <w:lang w:val="es-ES"/>
+        </w:rPr>
+        <w:t>NroEst</w:t>
+      </w:r>
+      <w:proofErr w:type="spellEnd"/>
+      <w:r>
+        <w:rPr>
+          <w:sz w:val="18"/>
+          <w:szCs w:val="18"/>
+          <w:lang w:val="es-ES"/>
+        </w:rPr>
+        <w:t xml:space="preserve">   -   Nombre</w:t>
+      </w:r>
+    </w:p>
+    <w:p>
+      <w:pPr>
+        <w:pStyle w:val="Sinespaciado"/>
+        <w:rPr>
+          <w:sz w:val="18"/>
+          <w:szCs w:val="18"/>
+          <w:lang w:val="es-ES"/>
+        </w:rPr>
+      </w:pPr>
+      <w:r>
+        <w:rPr>
+          <w:sz w:val="18"/>
+          <w:szCs w:val="18"/>
+          <w:lang w:val="es-ES"/>
+        </w:rPr>
+        <w:t>------------------------------------------</w:t>
+      </w:r>
+    </w:p>
+    <w:p>
+      <w:pPr>
+        <w:pStyle w:val="Sinespaciado"/>
+        <w:rPr>
+          <w:sz w:val="18"/>
+          <w:szCs w:val="18"/>
+          <w:lang w:val="es-ES"/>
+        </w:rPr>
+      </w:pPr>
+      <w:r>
+        <w:rPr>
+          <w:sz w:val="18"/>
+          <w:szCs w:val="18"/>
+          <w:lang w:val="es-ES"/>
+        </w:rPr>
+        <w:t xml:space="preserve">           8   -   3234   -   Antonio </w:t>
+      </w:r>
+      <w:proofErr w:type="spellStart"/>
+      <w:r>
+        <w:rPr>
+          <w:sz w:val="18"/>
+          <w:szCs w:val="18"/>
+          <w:lang w:val="es-ES"/>
+        </w:rPr>
+        <w:t>Marquez</w:t>
+      </w:r>
+      <w:proofErr w:type="spellEnd"/>
+    </w:p>
+    <w:p>
+      <w:pPr>
+        <w:pStyle w:val="Sinespaciado"/>
+        <w:rPr>
+          <w:sz w:val="18"/>
+          <w:szCs w:val="18"/>
+          <w:lang w:val="es-ES"/>
+        </w:rPr>
+      </w:pPr>
+      <w:r>
+        <w:rPr>
+          <w:sz w:val="18"/>
+          <w:szCs w:val="18"/>
+          <w:lang w:val="es-ES"/>
+        </w:rPr>
+        <w:t xml:space="preserve">           12   -   3483   -   Silvia </w:t>
+      </w:r>
+      <w:proofErr w:type="spellStart"/>
+      <w:r>
+        <w:rPr>
+          <w:sz w:val="18"/>
+          <w:szCs w:val="18"/>
+          <w:lang w:val="es-ES"/>
+        </w:rPr>
+        <w:t>Jumint</w:t>
+      </w:r>
+      <w:proofErr w:type="spellEnd"/>
+    </w:p>
+    <w:p>
+      <w:pPr>
+        <w:pStyle w:val="Sinespaciado"/>
+        <w:rPr>
+          <w:sz w:val="18"/>
+          <w:szCs w:val="18"/>
+          <w:lang w:val="es-ES"/>
+        </w:rPr>
+      </w:pPr>
+      <w:r>
+        <w:rPr>
+          <w:sz w:val="18"/>
+          <w:szCs w:val="18"/>
+          <w:lang w:val="es-ES"/>
+        </w:rPr>
+        <w:t>------------------------------------------</w:t>
+      </w:r>
+    </w:p>
+    <w:p>
+      <w:pPr>
+        <w:pStyle w:val="Sinespaciado"/>
+        <w:rPr>
+          <w:sz w:val="18"/>
+          <w:szCs w:val="18"/>
+          <w:lang w:val="es-ES"/>
+        </w:rPr>
+      </w:pPr>
+    </w:p>
+    <w:p>
+      <w:pPr>
+        <w:pStyle w:val="Sinespaciado"/>
+        <w:rPr>
+          <w:sz w:val="18"/>
+          <w:szCs w:val="18"/>
+          <w:lang w:val="es-ES"/>
+        </w:rPr>
+      </w:pPr>
+      <w:r>
+        <w:rPr>
+          <w:sz w:val="18"/>
+          <w:szCs w:val="18"/>
+          <w:lang w:val="es-ES"/>
+        </w:rPr>
+        <w:t>-- 25.SEP.2011</w:t>
+      </w:r>
+    </w:p>
+    <w:p>
+      <w:pPr>
+        <w:pStyle w:val="Sinespaciado"/>
+        <w:rPr>
+          <w:sz w:val="18"/>
+          <w:szCs w:val="18"/>
+          <w:lang w:val="es-ES"/>
+        </w:rPr>
+      </w:pPr>
+      <w:r>
+        <w:rPr>
+          <w:sz w:val="18"/>
+          <w:szCs w:val="18"/>
+          <w:lang w:val="es-ES"/>
+        </w:rPr>
+        <w:t>----- Metropolitano de Barranquilla (CO) - 04:00 am</w:t>
+      </w:r>
+    </w:p>
+    <w:p>
+      <w:pPr>
+        <w:pStyle w:val="Sinespaciado"/>
+        <w:rPr>
+          <w:sz w:val="18"/>
+          <w:szCs w:val="18"/>
+          <w:lang w:val="es-ES"/>
+        </w:rPr>
+      </w:pPr>
+      <w:r>
+        <w:rPr>
+          <w:sz w:val="18"/>
+          <w:szCs w:val="18"/>
+          <w:lang w:val="es-ES"/>
+        </w:rPr>
+        <w:t xml:space="preserve">------- </w:t>
+      </w:r>
+      <w:proofErr w:type="spellStart"/>
+      <w:r>
+        <w:rPr>
+          <w:sz w:val="18"/>
+          <w:szCs w:val="18"/>
+          <w:lang w:val="es-ES"/>
+        </w:rPr>
+        <w:t>Salon</w:t>
+      </w:r>
+      <w:proofErr w:type="spellEnd"/>
+      <w:r>
+        <w:rPr>
+          <w:sz w:val="18"/>
+          <w:szCs w:val="18"/>
+          <w:lang w:val="es-ES"/>
+        </w:rPr>
+        <w:t>: 35</w:t>
+      </w:r>
+    </w:p>
+    <w:p>
+      <w:pPr>
+        <w:pStyle w:val="Sinespaciado"/>
+        <w:rPr>
+          <w:sz w:val="18"/>
+          <w:szCs w:val="18"/>
+          <w:lang w:val="es-ES"/>
+        </w:rPr>
+      </w:pPr>
+      <w:r>
+        <w:rPr>
+          <w:sz w:val="18"/>
+          <w:szCs w:val="18"/>
+          <w:lang w:val="es-ES"/>
+        </w:rPr>
+        <w:t xml:space="preserve">          Silla   -   </w:t>
+      </w:r>
+      <w:proofErr w:type="spellStart"/>
+      <w:r>
+        <w:rPr>
+          <w:sz w:val="18"/>
+          <w:szCs w:val="18"/>
+          <w:lang w:val="es-ES"/>
+        </w:rPr>
+        <w:t>NroEst</w:t>
+      </w:r>
+      <w:proofErr w:type="spellEnd"/>
+      <w:r>
+        <w:rPr>
+          <w:sz w:val="18"/>
+          <w:szCs w:val="18"/>
+          <w:lang w:val="es-ES"/>
+        </w:rPr>
+        <w:t xml:space="preserve">   -   Nombre</w:t>
+      </w:r>
+    </w:p>
+    <w:p>
+      <w:pPr>
+        <w:pStyle w:val="Sinespaciado"/>
+        <w:rPr>
+          <w:sz w:val="18"/>
+          <w:szCs w:val="18"/>
+          <w:lang w:val="es-ES"/>
+        </w:rPr>
+      </w:pPr>
+      <w:r>
+        <w:rPr>
+          <w:sz w:val="18"/>
+          <w:szCs w:val="18"/>
+          <w:lang w:val="es-ES"/>
+        </w:rPr>
+        <w:t>------------------------------------------</w:t>
+      </w:r>
+    </w:p>
+    <w:p>
+      <w:pPr>
+        <w:pStyle w:val="Sinespaciado"/>
+        <w:rPr>
+          <w:sz w:val="18"/>
+          <w:szCs w:val="18"/>
+          <w:lang w:val="es-ES"/>
+        </w:rPr>
+      </w:pPr>
+      <w:r>
+        <w:rPr>
+          <w:sz w:val="18"/>
+          <w:szCs w:val="18"/>
+          <w:lang w:val="es-ES"/>
+        </w:rPr>
+        <w:t xml:space="preserve">           11   -   9999   -   Carlos Fernando Navarro Montoya</w:t>
+      </w:r>
+    </w:p>
+    <w:p>
+      <w:pPr>
+        <w:pStyle w:val="Sinespaciado"/>
+        <w:rPr>
+          <w:sz w:val="18"/>
+          <w:szCs w:val="18"/>
+          <w:lang w:val="es-ES"/>
+        </w:rPr>
+      </w:pPr>
+      <w:r>
+        <w:rPr>
+          <w:sz w:val="18"/>
+          <w:szCs w:val="18"/>
+          <w:lang w:val="es-ES"/>
+        </w:rPr>
+        <w:t xml:space="preserve">           15   -   8888   -   Roberto </w:t>
+      </w:r>
+      <w:proofErr w:type="spellStart"/>
+      <w:r>
+        <w:rPr>
+          <w:sz w:val="18"/>
+          <w:szCs w:val="18"/>
+          <w:lang w:val="es-ES"/>
+        </w:rPr>
+        <w:t>Abbondanzieri</w:t>
+      </w:r>
+      <w:proofErr w:type="spellEnd"/>
+    </w:p>
+    <w:p>
+      <w:pPr>
+        <w:pStyle w:val="Sinespaciado"/>
+        <w:rPr>
+          <w:sz w:val="18"/>
+          <w:szCs w:val="18"/>
+          <w:lang w:val="es-ES"/>
+        </w:rPr>
+      </w:pPr>
+      <w:r>
+        <w:rPr>
+          <w:sz w:val="18"/>
+          <w:szCs w:val="18"/>
+          <w:lang w:val="es-ES"/>
+        </w:rPr>
+        <w:t>------------------------------------------</w:t>
+      </w:r>
+    </w:p>
+    <w:p>
+      <w:pPr>
+        <w:pStyle w:val="Sinespaciado"/>
+        <w:rPr>
+          <w:sz w:val="18"/>
+          <w:szCs w:val="18"/>
+          <w:lang w:val="es-ES"/>
+        </w:rPr>
+      </w:pPr>
+      <w:r>
+        <w:rPr>
+          <w:sz w:val="18"/>
+          <w:szCs w:val="18"/>
+          <w:lang w:val="es-ES"/>
+        </w:rPr>
+        <w:t xml:space="preserve">------- </w:t>
+      </w:r>
+      <w:proofErr w:type="spellStart"/>
+      <w:r>
+        <w:rPr>
+          <w:sz w:val="18"/>
+          <w:szCs w:val="18"/>
+          <w:lang w:val="es-ES"/>
+        </w:rPr>
+        <w:t>Salon</w:t>
+      </w:r>
+      <w:proofErr w:type="spellEnd"/>
+      <w:r>
+        <w:rPr>
+          <w:sz w:val="18"/>
+          <w:szCs w:val="18"/>
+          <w:lang w:val="es-ES"/>
+        </w:rPr>
+        <w:t>: 70</w:t>
+      </w:r>
+    </w:p>
+    <w:p>
+      <w:pPr>
+        <w:pStyle w:val="Sinespaciado"/>
+        <w:rPr>
+          <w:sz w:val="18"/>
+          <w:szCs w:val="18"/>
+          <w:lang w:val="es-ES"/>
+        </w:rPr>
+      </w:pPr>
+      <w:r>
+        <w:rPr>
+          <w:sz w:val="18"/>
+          <w:szCs w:val="18"/>
+          <w:lang w:val="es-ES"/>
+        </w:rPr>
+        <w:t xml:space="preserve">          Silla   -   </w:t>
+      </w:r>
+      <w:proofErr w:type="spellStart"/>
+      <w:r>
+        <w:rPr>
+          <w:sz w:val="18"/>
+          <w:szCs w:val="18"/>
+          <w:lang w:val="es-ES"/>
+        </w:rPr>
+        <w:t>NroEst</w:t>
+      </w:r>
+      <w:proofErr w:type="spellEnd"/>
+      <w:r>
+        <w:rPr>
+          <w:sz w:val="18"/>
+          <w:szCs w:val="18"/>
+          <w:lang w:val="es-ES"/>
+        </w:rPr>
+        <w:t xml:space="preserve">   -   Nombre</w:t>
+      </w:r>
+    </w:p>
+    <w:p>
+      <w:pPr>
+        <w:pStyle w:val="Sinespaciado"/>
+        <w:rPr>
+          <w:sz w:val="18"/>
+          <w:szCs w:val="18"/>
+          <w:lang w:val="es-ES"/>
+        </w:rPr>
+      </w:pPr>
+      <w:r>
+        <w:rPr>
+          <w:sz w:val="18"/>
+          <w:szCs w:val="18"/>
+          <w:lang w:val="es-ES"/>
+        </w:rPr>
+        <w:t>------------------------------------------</w:t>
+      </w:r>
+    </w:p>
+    <w:p>
+      <w:pPr>
+        <w:pStyle w:val="Sinespaciado"/>
+        <w:rPr>
+          <w:sz w:val="18"/>
+          <w:szCs w:val="18"/>
+          <w:lang w:val="es-ES"/>
+        </w:rPr>
+      </w:pPr>
+      <w:r>
+        <w:rPr>
+          <w:sz w:val="18"/>
+          <w:szCs w:val="18"/>
+          <w:lang w:val="es-ES"/>
+        </w:rPr>
+        <w:t xml:space="preserve">           20   -   6666   -   Marco Antonio Etcheverry</w:t>
+      </w:r>
+    </w:p>
+    <w:p>
+      <w:pPr>
+        <w:pStyle w:val="Sinespaciado"/>
+        <w:rPr>
+          <w:sz w:val="18"/>
+          <w:szCs w:val="18"/>
+          <w:lang w:val="es-ES"/>
+        </w:rPr>
+      </w:pPr>
+      <w:r>
+        <w:rPr>
+          <w:sz w:val="18"/>
+          <w:szCs w:val="18"/>
+          <w:lang w:val="es-ES"/>
+        </w:rPr>
+        <w:t xml:space="preserve">           21   -   7777   -   </w:t>
+      </w:r>
+      <w:proofErr w:type="spellStart"/>
+      <w:r>
+        <w:rPr>
+          <w:sz w:val="18"/>
+          <w:szCs w:val="18"/>
+          <w:lang w:val="es-ES"/>
+        </w:rPr>
+        <w:t>Jose</w:t>
+      </w:r>
+      <w:proofErr w:type="spellEnd"/>
+      <w:r>
+        <w:rPr>
+          <w:sz w:val="18"/>
+          <w:szCs w:val="18"/>
+          <w:lang w:val="es-ES"/>
+        </w:rPr>
+        <w:t xml:space="preserve"> Luis </w:t>
+      </w:r>
+      <w:proofErr w:type="spellStart"/>
+      <w:r>
+        <w:rPr>
+          <w:sz w:val="18"/>
+          <w:szCs w:val="18"/>
+          <w:lang w:val="es-ES"/>
+        </w:rPr>
+        <w:t>Felix</w:t>
+      </w:r>
+      <w:proofErr w:type="spellEnd"/>
+      <w:r>
+        <w:rPr>
+          <w:sz w:val="18"/>
+          <w:szCs w:val="18"/>
+          <w:lang w:val="es-ES"/>
+        </w:rPr>
+        <w:t xml:space="preserve"> Chilavert</w:t>
+      </w:r>
+    </w:p>
+    <w:p>
+      <w:pPr>
+        <w:pStyle w:val="Sinespaciado"/>
+        <w:rPr>
+          <w:sz w:val="18"/>
+          <w:szCs w:val="18"/>
+          <w:lang w:val="es-ES"/>
+        </w:rPr>
+      </w:pPr>
+      <w:r>
+        <w:rPr>
+          <w:sz w:val="18"/>
+          <w:szCs w:val="18"/>
+          <w:lang w:val="es-ES"/>
+        </w:rPr>
+        <w:t>------------------------------------------</w:t>
+      </w:r>
+    </w:p>
+    <w:p>
+      <w:pPr>
+        <w:pStyle w:val="Sinespaciado"/>
+        <w:rPr>
+          <w:sz w:val="18"/>
+          <w:szCs w:val="18"/>
+          <w:lang w:val="es-ES"/>
+        </w:rPr>
+      </w:pPr>
+    </w:p>
+    <w:p>
+      <w:pPr>
+        <w:pStyle w:val="Sinespaciado"/>
+        <w:rPr>
+          <w:sz w:val="18"/>
+          <w:szCs w:val="18"/>
+          <w:lang w:val="es-ES"/>
+        </w:rPr>
+      </w:pPr>
+      <w:r>
+        <w:rPr>
+          <w:sz w:val="18"/>
+          <w:szCs w:val="18"/>
+          <w:lang w:val="es-ES"/>
+        </w:rPr>
+        <w:t>-----------------------</w:t>
+      </w:r>
+    </w:p>
+    <w:p>
+      <w:pPr>
+        <w:pStyle w:val="Sinespaciado"/>
+        <w:rPr>
+          <w:sz w:val="18"/>
+          <w:szCs w:val="18"/>
+          <w:lang w:val="es-ES"/>
+        </w:rPr>
+      </w:pPr>
+      <w:r>
+        <w:rPr>
+          <w:sz w:val="18"/>
+          <w:szCs w:val="18"/>
+          <w:lang w:val="es-ES"/>
+        </w:rPr>
+        <w:t>- Fin del Informe     -</w:t>
+      </w:r>
+    </w:p>
+    <w:p>
+      <w:pPr>
+        <w:pStyle w:val="Sinespaciado"/>
+        <w:rPr>
+          <w:sz w:val="18"/>
+          <w:szCs w:val="18"/>
+          <w:lang w:val="es-ES"/>
+        </w:rPr>
+      </w:pPr>
+      <w:r>
+        <w:rPr>
+          <w:sz w:val="18"/>
+          <w:szCs w:val="18"/>
+          <w:lang w:val="es-ES"/>
+        </w:rPr>
+        <w:t>-----------------------</w:t>
+      </w:r>
+    </w:p>
+    <w:p>
+      <w:pPr>
+        <w:rPr>
+          <w:lang w:val="es-ES"/>
+        </w:rPr>
+      </w:pPr>
+    </w:p>
+    <w:p>
+      <w:pPr>
+        <w:pStyle w:val="Sinespaciado"/>
+        <w:rPr>
+          <w:lang w:val="es-ES"/>
+        </w:rPr>
+      </w:pPr>
+    </w:p>
+    <w:p>
+      <w:pPr>
+        <w:pStyle w:val="Sinespaciado"/>
+        <w:rPr>
+          <w:lang w:val="es-ES"/>
+        </w:rPr>
+      </w:pPr>
+    </w:p>
+    <w:p>
+      <w:pPr>
+        <w:rPr>
+          <w:lang w:val="es-ES"/>
+        </w:rPr>
+      </w:pPr>
+      <w:r>
+        <w:rPr>
+          <w:lang w:val="es-ES"/>
+        </w:rPr>
+        <w:br w:type="page"/>
+      </w:r>
+    </w:p>
+    <w:p>
+      <w:pPr>
+        <w:pStyle w:val="Sinespaciado"/>
+        <w:rPr>
+          <w:lang w:val="es-ES"/>
+        </w:rPr>
+      </w:pPr>
+      <w:r>
+        <w:rPr>
+          <w:b/>
+          <w:lang w:val="es-ES"/>
+        </w:rPr>
+        <w:lastRenderedPageBreak/>
+        <w:t>Numero de Examen</w:t>
+      </w:r>
+      <w:r>
+        <w:rPr>
+          <w:lang w:val="es-ES"/>
+        </w:rPr>
+        <w:t>: 142</w:t>
+      </w:r>
+    </w:p>
+    <w:p>
+      <w:pPr>
+        <w:pStyle w:val="Sinespaciado"/>
+        <w:rPr>
+          <w:lang w:val="es-ES"/>
+        </w:rPr>
+      </w:pPr>
+      <w:r>
+        <w:rPr>
+          <w:b/>
+          <w:lang w:val="es-ES"/>
+        </w:rPr>
+        <w:t>Fecha inicio</w:t>
+      </w:r>
+      <w:r>
+        <w:rPr>
+          <w:lang w:val="es-ES"/>
+        </w:rPr>
+        <w:t xml:space="preserve">: </w:t>
+      </w:r>
+      <w:r>
+        <w:rPr>
+          <w:lang w:val="es-ES"/>
+        </w:rPr>
+        <w:t>2011/07/01</w:t>
+      </w:r>
+    </w:p>
+    <w:p>
+      <w:pPr>
+        <w:pStyle w:val="Sinespaciado"/>
+        <w:rPr>
+          <w:lang w:val="es-ES"/>
+        </w:rPr>
+      </w:pPr>
+      <w:r>
+        <w:rPr>
+          <w:b/>
+          <w:lang w:val="es-ES"/>
+        </w:rPr>
+        <w:t>Fecha fin</w:t>
+      </w:r>
+      <w:r>
+        <w:rPr>
+          <w:lang w:val="es-ES"/>
+        </w:rPr>
+        <w:t xml:space="preserve">: </w:t>
+      </w:r>
+      <w:r>
+        <w:rPr>
+          <w:lang w:val="es-ES"/>
+        </w:rPr>
+        <w:t>2011/09/24</w:t>
+      </w:r>
+    </w:p>
+    <w:p>
+      <w:pPr>
+        <w:pStyle w:val="Sinespaciado"/>
+        <w:rPr>
+          <w:lang w:val="es-ES"/>
+        </w:rPr>
+      </w:pPr>
+    </w:p>
+    <w:p>
+      <w:pPr>
+        <w:pStyle w:val="Sinespaciado"/>
+        <w:rPr>
+          <w:sz w:val="18"/>
+          <w:szCs w:val="18"/>
+        </w:rPr>
+      </w:pPr>
+      <w:r>
+        <w:rPr>
+          <w:sz w:val="18"/>
+          <w:szCs w:val="18"/>
+        </w:rPr>
+        <w:t>-----------------------</w:t>
+      </w:r>
+    </w:p>
+    <w:p>
+      <w:pPr>
+        <w:pStyle w:val="Sinespaciado"/>
+        <w:rPr>
+          <w:sz w:val="18"/>
+          <w:szCs w:val="18"/>
+        </w:rPr>
+      </w:pPr>
+      <w:r>
+        <w:rPr>
+          <w:sz w:val="18"/>
+          <w:szCs w:val="18"/>
+        </w:rPr>
+        <w:t xml:space="preserve">- </w:t>
+      </w:r>
+      <w:proofErr w:type="spellStart"/>
+      <w:r>
+        <w:rPr>
+          <w:sz w:val="18"/>
+          <w:szCs w:val="18"/>
+        </w:rPr>
+        <w:t>Informe</w:t>
+      </w:r>
+      <w:proofErr w:type="spellEnd"/>
+      <w:r>
+        <w:rPr>
+          <w:sz w:val="18"/>
+          <w:szCs w:val="18"/>
+        </w:rPr>
+        <w:t xml:space="preserve"> de </w:t>
+      </w:r>
+      <w:proofErr w:type="spellStart"/>
+      <w:r>
+        <w:rPr>
+          <w:sz w:val="18"/>
+          <w:szCs w:val="18"/>
+        </w:rPr>
+        <w:t>Examenes</w:t>
+      </w:r>
+      <w:proofErr w:type="spellEnd"/>
+      <w:r>
+        <w:rPr>
+          <w:sz w:val="18"/>
+          <w:szCs w:val="18"/>
+        </w:rPr>
+        <w:t xml:space="preserve"> -</w:t>
+      </w:r>
+    </w:p>
+    <w:p>
+      <w:pPr>
+        <w:pStyle w:val="Sinespaciado"/>
+        <w:rPr>
+          <w:sz w:val="18"/>
+          <w:szCs w:val="18"/>
+        </w:rPr>
+      </w:pPr>
+      <w:r>
+        <w:rPr>
+          <w:sz w:val="18"/>
+          <w:szCs w:val="18"/>
+        </w:rPr>
+        <w:t>-----------------------</w:t>
+      </w:r>
+    </w:p>
+    <w:p>
+      <w:pPr>
+        <w:pStyle w:val="Sinespaciado"/>
+        <w:rPr>
+          <w:sz w:val="18"/>
+          <w:szCs w:val="18"/>
+        </w:rPr>
+      </w:pPr>
+      <w:proofErr w:type="spellStart"/>
+      <w:r>
+        <w:rPr>
+          <w:sz w:val="18"/>
+          <w:szCs w:val="18"/>
+        </w:rPr>
+        <w:t>Examen</w:t>
+      </w:r>
+      <w:proofErr w:type="spellEnd"/>
+      <w:r>
+        <w:rPr>
+          <w:sz w:val="18"/>
+          <w:szCs w:val="18"/>
+        </w:rPr>
+        <w:t>: FCE - First Certificate (142)</w:t>
+      </w:r>
+    </w:p>
+    <w:p>
+      <w:pPr>
+        <w:pStyle w:val="Sinespaciado"/>
+        <w:rPr>
+          <w:sz w:val="18"/>
+          <w:szCs w:val="18"/>
+        </w:rPr>
+      </w:pPr>
+      <w:proofErr w:type="spellStart"/>
+      <w:r>
+        <w:rPr>
+          <w:sz w:val="18"/>
+          <w:szCs w:val="18"/>
+        </w:rPr>
+        <w:t>Desde</w:t>
+      </w:r>
+      <w:proofErr w:type="spellEnd"/>
+      <w:r>
+        <w:rPr>
+          <w:sz w:val="18"/>
+          <w:szCs w:val="18"/>
+        </w:rPr>
+        <w:t>: 01.JUL.2011</w:t>
+      </w:r>
+    </w:p>
+    <w:p>
+      <w:pPr>
+        <w:pStyle w:val="Sinespaciado"/>
+        <w:rPr>
+          <w:sz w:val="18"/>
+          <w:szCs w:val="18"/>
+        </w:rPr>
+      </w:pPr>
+      <w:proofErr w:type="spellStart"/>
+      <w:r>
+        <w:rPr>
+          <w:sz w:val="18"/>
+          <w:szCs w:val="18"/>
+        </w:rPr>
+        <w:t>Hasta</w:t>
+      </w:r>
+      <w:proofErr w:type="spellEnd"/>
+      <w:r>
+        <w:rPr>
+          <w:sz w:val="18"/>
+          <w:szCs w:val="18"/>
+        </w:rPr>
+        <w:t>: 24.SEP.2011</w:t>
+      </w:r>
+    </w:p>
+    <w:p>
+      <w:pPr>
+        <w:pStyle w:val="Sinespaciado"/>
+        <w:rPr>
+          <w:sz w:val="18"/>
+          <w:szCs w:val="18"/>
+        </w:rPr>
+      </w:pPr>
+      <w:r>
+        <w:rPr>
+          <w:sz w:val="18"/>
+          <w:szCs w:val="18"/>
+        </w:rPr>
+        <w:t>-----------------------</w:t>
+      </w:r>
+    </w:p>
+    <w:p>
+      <w:pPr>
+        <w:pStyle w:val="Sinespaciado"/>
+        <w:rPr>
+          <w:sz w:val="18"/>
+          <w:szCs w:val="18"/>
+        </w:rPr>
+      </w:pPr>
+      <w:r>
+        <w:rPr>
+          <w:sz w:val="18"/>
+          <w:szCs w:val="18"/>
+        </w:rPr>
+        <w:t>-- 15.AUG.2011</w:t>
+      </w:r>
+    </w:p>
+    <w:p>
+      <w:pPr>
+        <w:pStyle w:val="Sinespaciado"/>
+        <w:rPr>
+          <w:sz w:val="18"/>
+          <w:szCs w:val="18"/>
+        </w:rPr>
+      </w:pPr>
+      <w:r>
+        <w:rPr>
+          <w:sz w:val="18"/>
+          <w:szCs w:val="18"/>
+        </w:rPr>
+        <w:t>----- Anglo (UY) - 07:00 am</w:t>
+      </w:r>
+    </w:p>
+    <w:p>
+      <w:pPr>
+        <w:pStyle w:val="Sinespaciado"/>
+        <w:rPr>
+          <w:sz w:val="18"/>
+          <w:szCs w:val="18"/>
+        </w:rPr>
+      </w:pPr>
+      <w:r>
+        <w:rPr>
+          <w:sz w:val="18"/>
+          <w:szCs w:val="18"/>
+        </w:rPr>
+        <w:t>------- Salon: 1</w:t>
+      </w:r>
+    </w:p>
+    <w:p>
+      <w:pPr>
+        <w:pStyle w:val="Sinespaciado"/>
+        <w:rPr>
+          <w:sz w:val="18"/>
+          <w:szCs w:val="18"/>
+        </w:rPr>
+      </w:pPr>
+      <w:r>
+        <w:rPr>
+          <w:sz w:val="18"/>
+          <w:szCs w:val="18"/>
+        </w:rPr>
+        <w:t xml:space="preserve">          </w:t>
+      </w:r>
+      <w:proofErr w:type="spellStart"/>
+      <w:r>
+        <w:rPr>
+          <w:sz w:val="18"/>
+          <w:szCs w:val="18"/>
+        </w:rPr>
+        <w:t>Silla</w:t>
+      </w:r>
+      <w:proofErr w:type="spellEnd"/>
+      <w:r>
+        <w:rPr>
+          <w:sz w:val="18"/>
+          <w:szCs w:val="18"/>
+        </w:rPr>
+        <w:t xml:space="preserve">   -   </w:t>
+      </w:r>
+      <w:proofErr w:type="spellStart"/>
+      <w:r>
+        <w:rPr>
+          <w:sz w:val="18"/>
+          <w:szCs w:val="18"/>
+        </w:rPr>
+        <w:t>NroEst</w:t>
+      </w:r>
+      <w:proofErr w:type="spellEnd"/>
+      <w:r>
+        <w:rPr>
+          <w:sz w:val="18"/>
+          <w:szCs w:val="18"/>
+        </w:rPr>
+        <w:t xml:space="preserve">   -   </w:t>
+      </w:r>
+      <w:proofErr w:type="spellStart"/>
+      <w:r>
+        <w:rPr>
+          <w:sz w:val="18"/>
+          <w:szCs w:val="18"/>
+        </w:rPr>
+        <w:t>Nombre</w:t>
+      </w:r>
+      <w:proofErr w:type="spellEnd"/>
+    </w:p>
+    <w:p>
+      <w:pPr>
+        <w:pStyle w:val="Sinespaciado"/>
+        <w:rPr>
+          <w:sz w:val="18"/>
+          <w:szCs w:val="18"/>
+        </w:rPr>
+      </w:pPr>
+      <w:r>
+        <w:rPr>
+          <w:sz w:val="18"/>
+          <w:szCs w:val="18"/>
+        </w:rPr>
+        <w:t>------------------------------------------</w:t>
+      </w:r>
+    </w:p>
+    <w:p>
+      <w:pPr>
+        <w:pStyle w:val="Sinespaciado"/>
+        <w:rPr>
+          <w:sz w:val="18"/>
+          <w:szCs w:val="18"/>
+        </w:rPr>
+      </w:pPr>
+      <w:r>
+        <w:rPr>
+          <w:sz w:val="18"/>
+          <w:szCs w:val="18"/>
+        </w:rPr>
+        <w:t xml:space="preserve">           1   -   1234   -   Juan Perez</w:t>
+      </w:r>
+    </w:p>
+    <w:p>
+      <w:pPr>
+        <w:pStyle w:val="Sinespaciado"/>
+        <w:rPr>
+          <w:sz w:val="18"/>
+          <w:szCs w:val="18"/>
+        </w:rPr>
+      </w:pPr>
+      <w:r>
+        <w:rPr>
+          <w:sz w:val="18"/>
+          <w:szCs w:val="18"/>
+        </w:rPr>
+        <w:t xml:space="preserve">           2   -   2983   -   Jose Alvarez</w:t>
+      </w:r>
+    </w:p>
+    <w:p>
+      <w:pPr>
+        <w:pStyle w:val="Sinespaciado"/>
+        <w:rPr>
+          <w:sz w:val="18"/>
+          <w:szCs w:val="18"/>
+        </w:rPr>
+      </w:pPr>
+      <w:r>
+        <w:rPr>
+          <w:sz w:val="18"/>
+          <w:szCs w:val="18"/>
+        </w:rPr>
+        <w:t>------------------------------------------</w:t>
+      </w:r>
+    </w:p>
+    <w:p>
+      <w:pPr>
+        <w:pStyle w:val="Sinespaciado"/>
+        <w:rPr>
+          <w:sz w:val="18"/>
+          <w:szCs w:val="18"/>
+        </w:rPr>
+      </w:pPr>
+      <w:r>
+        <w:rPr>
+          <w:sz w:val="18"/>
+          <w:szCs w:val="18"/>
+        </w:rPr>
+        <w:t>------- Salon: 23</w:t>
+      </w:r>
+    </w:p>
+    <w:p>
+      <w:pPr>
+        <w:pStyle w:val="Sinespaciado"/>
+        <w:rPr>
+          <w:sz w:val="18"/>
+          <w:szCs w:val="18"/>
+        </w:rPr>
+      </w:pPr>
+      <w:r>
+        <w:rPr>
+          <w:sz w:val="18"/>
+          <w:szCs w:val="18"/>
+        </w:rPr>
+        <w:t xml:space="preserve">          </w:t>
+      </w:r>
+      <w:proofErr w:type="spellStart"/>
+      <w:r>
+        <w:rPr>
+          <w:sz w:val="18"/>
+          <w:szCs w:val="18"/>
+        </w:rPr>
+        <w:t>Silla</w:t>
+      </w:r>
+      <w:proofErr w:type="spellEnd"/>
+      <w:r>
+        <w:rPr>
+          <w:sz w:val="18"/>
+          <w:szCs w:val="18"/>
+        </w:rPr>
+        <w:t xml:space="preserve">   -   </w:t>
+      </w:r>
+      <w:proofErr w:type="spellStart"/>
+      <w:r>
+        <w:rPr>
+          <w:sz w:val="18"/>
+          <w:szCs w:val="18"/>
+        </w:rPr>
+        <w:t>NroEst</w:t>
+      </w:r>
+      <w:proofErr w:type="spellEnd"/>
+      <w:r>
+        <w:rPr>
+          <w:sz w:val="18"/>
+          <w:szCs w:val="18"/>
+        </w:rPr>
+        <w:t xml:space="preserve">   -   </w:t>
+      </w:r>
+      <w:proofErr w:type="spellStart"/>
+      <w:r>
+        <w:rPr>
+          <w:sz w:val="18"/>
+          <w:szCs w:val="18"/>
+        </w:rPr>
+        <w:t>Nombre</w:t>
+      </w:r>
+      <w:proofErr w:type="spellEnd"/>
+    </w:p>
+    <w:p>
+      <w:pPr>
+        <w:pStyle w:val="Sinespaciado"/>
+        <w:rPr>
+          <w:sz w:val="18"/>
+          <w:szCs w:val="18"/>
+        </w:rPr>
+      </w:pPr>
+      <w:r>
+        <w:rPr>
+          <w:sz w:val="18"/>
+          <w:szCs w:val="18"/>
+        </w:rPr>
+        <w:t>------------------------------------------</w:t>
+      </w:r>
+    </w:p>
+    <w:p>
+      <w:pPr>
+        <w:pStyle w:val="Sinespaciado"/>
+        <w:rPr>
+          <w:sz w:val="18"/>
+          <w:szCs w:val="18"/>
+        </w:rPr>
+      </w:pPr>
+      <w:r>
+        <w:rPr>
+          <w:sz w:val="18"/>
+          <w:szCs w:val="18"/>
+        </w:rPr>
+        <w:t xml:space="preserve">           11   -   8945   -   Alicia Perez</w:t>
+      </w:r>
+    </w:p>
+    <w:p>
+      <w:pPr>
+        <w:pStyle w:val="Sinespaciado"/>
+        <w:rPr>
+          <w:sz w:val="18"/>
+          <w:szCs w:val="18"/>
+        </w:rPr>
+      </w:pPr>
+      <w:r>
+        <w:rPr>
+          <w:sz w:val="18"/>
+          <w:szCs w:val="18"/>
+        </w:rPr>
+        <w:t xml:space="preserve">           12   -   9523   -   Jose Rodriguez</w:t>
+      </w:r>
+    </w:p>
+    <w:p>
+      <w:pPr>
+        <w:pStyle w:val="Sinespaciado"/>
+        <w:rPr>
+          <w:sz w:val="18"/>
+          <w:szCs w:val="18"/>
+        </w:rPr>
+      </w:pPr>
+      <w:r>
+        <w:rPr>
+          <w:sz w:val="18"/>
+          <w:szCs w:val="18"/>
+        </w:rPr>
+        <w:t>------------------------------------------</w:t>
+      </w:r>
+    </w:p>
+    <w:p>
+      <w:pPr>
+        <w:pStyle w:val="Sinespaciado"/>
+        <w:rPr>
+          <w:sz w:val="18"/>
+          <w:szCs w:val="18"/>
+        </w:rPr>
+      </w:pPr>
+    </w:p>
+    <w:p>
+      <w:pPr>
+        <w:pStyle w:val="Sinespaciado"/>
+        <w:rPr>
+          <w:sz w:val="18"/>
+          <w:szCs w:val="18"/>
+        </w:rPr>
+      </w:pPr>
+      <w:r>
+        <w:rPr>
+          <w:sz w:val="18"/>
+          <w:szCs w:val="18"/>
+        </w:rPr>
+        <w:t>----- British School (CL) - 05:00 am</w:t>
+      </w:r>
+    </w:p>
+    <w:p>
+      <w:pPr>
+        <w:pStyle w:val="Sinespaciado"/>
+        <w:rPr>
+          <w:sz w:val="18"/>
+          <w:szCs w:val="18"/>
+        </w:rPr>
+      </w:pPr>
+      <w:r>
+        <w:rPr>
+          <w:sz w:val="18"/>
+          <w:szCs w:val="18"/>
+        </w:rPr>
+        <w:t>------- Salon: 123</w:t>
+      </w:r>
+    </w:p>
+    <w:p>
+      <w:pPr>
+        <w:pStyle w:val="Sinespaciado"/>
+        <w:rPr>
+          <w:sz w:val="18"/>
+          <w:szCs w:val="18"/>
+        </w:rPr>
+      </w:pPr>
+      <w:r>
+        <w:rPr>
+          <w:sz w:val="18"/>
+          <w:szCs w:val="18"/>
+        </w:rPr>
+        <w:t xml:space="preserve">          </w:t>
+      </w:r>
+      <w:proofErr w:type="spellStart"/>
+      <w:r>
+        <w:rPr>
+          <w:sz w:val="18"/>
+          <w:szCs w:val="18"/>
+        </w:rPr>
+        <w:t>Silla</w:t>
+      </w:r>
+      <w:proofErr w:type="spellEnd"/>
+      <w:r>
+        <w:rPr>
+          <w:sz w:val="18"/>
+          <w:szCs w:val="18"/>
+        </w:rPr>
+        <w:t xml:space="preserve">   -   </w:t>
+      </w:r>
+      <w:proofErr w:type="spellStart"/>
+      <w:r>
+        <w:rPr>
+          <w:sz w:val="18"/>
+          <w:szCs w:val="18"/>
+        </w:rPr>
+        <w:t>NroEst</w:t>
+      </w:r>
+      <w:proofErr w:type="spellEnd"/>
+      <w:r>
+        <w:rPr>
+          <w:sz w:val="18"/>
+          <w:szCs w:val="18"/>
+        </w:rPr>
+        <w:t xml:space="preserve">   -   </w:t>
+      </w:r>
+      <w:proofErr w:type="spellStart"/>
+      <w:r>
+        <w:rPr>
+          <w:sz w:val="18"/>
+          <w:szCs w:val="18"/>
+        </w:rPr>
+        <w:t>Nombre</w:t>
+      </w:r>
+      <w:proofErr w:type="spellEnd"/>
+    </w:p>
+    <w:p>
+      <w:pPr>
+        <w:pStyle w:val="Sinespaciado"/>
+        <w:rPr>
+          <w:sz w:val="18"/>
+          <w:szCs w:val="18"/>
+        </w:rPr>
+      </w:pPr>
+      <w:r>
+        <w:rPr>
+          <w:sz w:val="18"/>
+          <w:szCs w:val="18"/>
+        </w:rPr>
+        <w:t>------------------------------------------</w:t>
+      </w:r>
+    </w:p>
+    <w:p>
+      <w:pPr>
+        <w:pStyle w:val="Sinespaciado"/>
+        <w:rPr>
+          <w:sz w:val="18"/>
+          <w:szCs w:val="18"/>
+        </w:rPr>
+      </w:pPr>
+      <w:r>
+        <w:rPr>
+          <w:sz w:val="18"/>
+          <w:szCs w:val="18"/>
+        </w:rPr>
+        <w:t xml:space="preserve">           8   -   3234   -   Antonio Marquez</w:t>
+      </w:r>
+    </w:p>
+    <w:p>
+      <w:pPr>
+        <w:pStyle w:val="Sinespaciado"/>
+        <w:rPr>
+          <w:sz w:val="18"/>
+          <w:szCs w:val="18"/>
+        </w:rPr>
+      </w:pPr>
+      <w:r>
+        <w:rPr>
+          <w:sz w:val="18"/>
+          <w:szCs w:val="18"/>
+        </w:rPr>
+        <w:t xml:space="preserve">           12   -   3483   -   Silvia </w:t>
+      </w:r>
+      <w:proofErr w:type="spellStart"/>
+      <w:r>
+        <w:rPr>
+          <w:sz w:val="18"/>
+          <w:szCs w:val="18"/>
+        </w:rPr>
+        <w:t>Jumint</w:t>
+      </w:r>
+      <w:proofErr w:type="spellEnd"/>
+    </w:p>
+    <w:p>
+      <w:pPr>
+        <w:pStyle w:val="Sinespaciado"/>
+        <w:rPr>
+          <w:sz w:val="18"/>
+          <w:szCs w:val="18"/>
+        </w:rPr>
+      </w:pPr>
+      <w:r>
+        <w:rPr>
+          <w:sz w:val="18"/>
+          <w:szCs w:val="18"/>
+        </w:rPr>
+        <w:t>------------------------------------------</w:t>
+      </w:r>
+    </w:p>
+    <w:p>
+      <w:pPr>
+        <w:pStyle w:val="Sinespaciado"/>
+        <w:rPr>
+          <w:sz w:val="18"/>
+          <w:szCs w:val="18"/>
+        </w:rPr>
+      </w:pPr>
+    </w:p>
+    <w:p>
+      <w:pPr>
+        <w:pStyle w:val="Sinespaciado"/>
+        <w:rPr>
+          <w:sz w:val="18"/>
+          <w:szCs w:val="18"/>
+        </w:rPr>
+      </w:pPr>
+      <w:r>
+        <w:rPr>
+          <w:sz w:val="18"/>
+          <w:szCs w:val="18"/>
+        </w:rPr>
+        <w:t>-----------------------</w:t>
+      </w:r>
+    </w:p>
+    <w:p>
+      <w:pPr>
+        <w:pStyle w:val="Sinespaciado"/>
+        <w:rPr>
+          <w:sz w:val="18"/>
+          <w:szCs w:val="18"/>
+        </w:rPr>
+      </w:pPr>
+      <w:r>
+        <w:rPr>
+          <w:sz w:val="18"/>
+          <w:szCs w:val="18"/>
+        </w:rPr>
+        <w:t xml:space="preserve">- Fin del </w:t>
+      </w:r>
+      <w:proofErr w:type="spellStart"/>
+      <w:r>
+        <w:rPr>
+          <w:sz w:val="18"/>
+          <w:szCs w:val="18"/>
+        </w:rPr>
+        <w:t>Informe</w:t>
+      </w:r>
+      <w:proofErr w:type="spellEnd"/>
+      <w:r>
+        <w:rPr>
+          <w:sz w:val="18"/>
+          <w:szCs w:val="18"/>
+        </w:rPr>
+        <w:t xml:space="preserve">     -</w:t>
+      </w:r>
+    </w:p>
+    <w:p>
+      <w:pPr>
+        <w:pStyle w:val="Sinespaciado"/>
+        <w:rPr>
+          <w:sz w:val="18"/>
+          <w:szCs w:val="18"/>
+        </w:rPr>
+      </w:pPr>
+      <w:r>
+        <w:rPr>
+          <w:sz w:val="18"/>
+          <w:szCs w:val="18"/>
+        </w:rPr>
+        <w:t>-----------------------</w:t>
+      </w:r>
+    </w:p>
+    <w:p>
+      <w:pPr>
+        <w:pStyle w:val="Sinespaciado"/>
+        <w:rPr>
+          <w:sz w:val="18"/>
+          <w:szCs w:val="18"/>
+          <w:lang w:val="es-ES"/>
+        </w:rPr>
+      </w:pPr>
+    </w:p>
+    <w:p>
+      <w:pPr>
+        <w:rPr>
+          <w:lang w:val="es-ES"/>
+        </w:rPr>
+      </w:pPr>
+    </w:p>
+    <w:p>
+      <w:pPr>
+        <w:pStyle w:val="Ttulo2"/>
+        <w:rPr>
+          <w:lang w:val="es-ES"/>
+        </w:rPr>
+      </w:pPr>
+    </w:p>
+    <w:p>
+      <w:pPr>
+        <w:rPr>
+          <w:rFonts w:asciiTheme="majorHAnsi" w:eastAsiaTheme="majorEastAsia" w:hAnsiTheme="majorHAnsi" w:cstheme="majorBidi"/>
+          <w:b/>
+          <w:bCs/>
+          <w:color w:val="4F81BD" w:themeColor="accent1"/>
+          <w:sz w:val="26"/>
+          <w:szCs w:val="26"/>
+          <w:lang w:val="es-ES"/>
+        </w:rPr>
+      </w:pPr>
+      <w:bookmarkStart w:id="31" w:name="_Toc310451752"/>
+      <w:r>
+        <w:rPr>
+          <w:lang w:val="es-ES"/>
+        </w:rPr>
+        <w:br w:type="page"/>
+      </w:r>
+    </w:p>
+    <w:p>
+      <w:pPr>
+        <w:pStyle w:val="Ttulo2"/>
+        <w:rPr>
+          <w:lang w:val="es-ES"/>
+        </w:rPr>
+      </w:pPr>
+      <w:r>
+        <w:rPr>
+          <w:lang w:val="es-ES"/>
+        </w:rPr>
+        <w:lastRenderedPageBreak/>
+        <w:t xml:space="preserve">5.3 </w:t>
+      </w:r>
+      <w:r>
+        <w:rPr>
+          <w:lang w:val="es-ES"/>
+        </w:rPr>
+        <w:t>Informe de Aprobación</w:t>
+      </w:r>
+      <w:bookmarkEnd w:id="31"/>
+    </w:p>
+    <w:p>
+      <w:pPr>
+        <w:pStyle w:val="Ttulo3"/>
+        <w:rPr>
+          <w:lang w:val="es-ES"/>
+        </w:rPr>
+      </w:pPr>
+      <w:bookmarkStart w:id="32" w:name="_Toc310451753"/>
+      <w:r>
+        <w:rPr>
+          <w:lang w:val="es-ES"/>
+        </w:rPr>
+        <w:t>5.3.1 Análisis y diseño</w:t>
+      </w:r>
+      <w:bookmarkEnd w:id="32"/>
+    </w:p>
+    <w:p>
+      <w:pPr>
+        <w:pStyle w:val="Ttulo3"/>
+        <w:rPr>
+          <w:lang w:val="es-ES"/>
+        </w:rPr>
+      </w:pPr>
+      <w:bookmarkStart w:id="33" w:name="_Toc310451754"/>
+      <w:r>
+        <w:rPr>
+          <w:lang w:val="es-ES"/>
+        </w:rPr>
+        <w:t>5.3.2 Salidas de ejemplo</w:t>
+      </w:r>
+      <w:bookmarkEnd w:id="33"/>
+    </w:p>
+    <w:p>
+      <w:pPr>
+        <w:rPr>
+          <w:lang w:val="es-ES"/>
+        </w:rPr>
+      </w:pPr>
+    </w:p>
+    <w:p>
+      <w:pPr>
+        <w:rPr>
+          <w:lang w:val="es-ES"/>
+        </w:rPr>
+      </w:pPr>
+      <w:r>
+        <w:rPr>
+          <w:lang w:val="es-ES"/>
+        </w:rPr>
+        <w:br w:type="page"/>
+      </w:r>
     </w:p>
     <w:p>
       <w:pPr>
@@ -51473,28 +54835,73 @@
           <w:lang w:val="es-ES"/>
         </w:rPr>
       </w:pPr>
-      <w:r>
-        <w:rPr>
-          <w:lang w:val="es-ES"/>
-        </w:rPr>
-        <w:t>4</w:t>
-      </w:r>
-      <w:r>
-        <w:rPr>
-          <w:lang w:val="es-ES"/>
-        </w:rPr>
-        <w:t>. C</w:t>
-      </w:r>
-      <w:r>
-        <w:rPr>
-          <w:lang w:val="es-ES"/>
-        </w:rPr>
-        <w:t>ambios para la segunda entrega</w:t>
-      </w:r>
-    </w:p>
-    <w:p>
-      <w:pPr>
-        <w:pStyle w:val="Sinespaciado"/>
+      <w:bookmarkStart w:id="34" w:name="_Toc310451755"/>
+      <w:r>
+        <w:rPr>
+          <w:lang w:val="es-ES"/>
+        </w:rPr>
+        <w:lastRenderedPageBreak/>
+        <w:t>6. Código</w:t>
+      </w:r>
+      <w:bookmarkEnd w:id="34"/>
+    </w:p>
+    <w:p>
+      <w:pPr>
+        <w:pStyle w:val="Ttulo2"/>
+        <w:rPr>
+          <w:lang w:val="es-ES"/>
+        </w:rPr>
+      </w:pPr>
+      <w:bookmarkStart w:id="35" w:name="_Toc310451756"/>
+      <w:r>
+        <w:rPr>
+          <w:lang w:val="es-ES"/>
+        </w:rPr>
+        <w:t xml:space="preserve">6.1 </w:t>
+      </w:r>
+      <w:r>
+        <w:rPr>
+          <w:lang w:val="es-ES"/>
+        </w:rPr>
+        <w:t>Procedimiento para inscripción a instancias de examen</w:t>
+      </w:r>
+      <w:bookmarkEnd w:id="35"/>
+    </w:p>
+    <w:p>
+      <w:pPr>
+        <w:pStyle w:val="Ttulo2"/>
+        <w:rPr>
+          <w:lang w:val="es-ES"/>
+        </w:rPr>
+      </w:pPr>
+      <w:bookmarkStart w:id="36" w:name="_Toc310451757"/>
+      <w:r>
+        <w:rPr>
+          <w:lang w:val="es-ES"/>
+        </w:rPr>
+        <w:t>6.2 Informe de Exámenes</w:t>
+      </w:r>
+      <w:bookmarkEnd w:id="36"/>
+    </w:p>
+    <w:p>
+      <w:pPr>
+        <w:pStyle w:val="Ttulo2"/>
+        <w:rPr>
+          <w:lang w:val="es-ES"/>
+        </w:rPr>
+      </w:pPr>
+      <w:bookmarkStart w:id="37" w:name="_Toc310451758"/>
+      <w:r>
+        <w:rPr>
+          <w:lang w:val="es-ES"/>
+        </w:rPr>
+        <w:t>6.3 Informe de Aprobación</w:t>
+      </w:r>
+      <w:bookmarkEnd w:id="37"/>
+    </w:p>
+    <w:p>
+      <w:pPr>
+        <w:pStyle w:val="Ttulo2"/>
         <w:rPr>
           <w:lang w:val="es-ES"/>
         </w:rPr>
@@ -51662,7 +55069,7 @@
         <w:noProof/>
         <w:lang w:val="es-ES"/>
       </w:rPr>
-      <w:t>20</w:t>
+      <w:t>22</w:t>
     </w:r>
     <w:r>
       <w:fldChar w:fldCharType="end"/>
@@ -53468,7 +56875,7 @@
 </file>
 
 <file path=customXml/itemProps1.xml><?xml version="1.0" encoding="utf-8"?>
-<ds:datastoreItem xmlns:ds="http://schemas.openxmlformats.org/officeDocument/2006/customXml" ds:itemID="{48BBB41A-213F-4958-89C4-A11EF672726E}">
+<ds:datastoreItem xmlns:ds="http://schemas.openxmlformats.org/officeDocument/2006/customXml" ds:itemID="{2A044351-114A-4F4D-A059-953A5C012E5E}">
   <ds:schemaRefs>
     <ds:schemaRef ds:uri="http://schemas.openxmlformats.org/officeDocument/2006/bibliography"/>
   </ds:schemaRefs>

</xml_diff>